<commit_message>
updated terms and conditions wplay
</commit_message>
<xml_diff>
--- a/src/assets/images/news/torneo_wplay.docx
+++ b/src/assets/images/news/torneo_wplay.docx
@@ -146,7 +146,19 @@
         <w:rPr>
           <w:rFonts w:asciiTheme="minorHAnsi" w:hAnsiTheme="minorHAnsi" w:cstheme="minorHAnsi"/>
         </w:rPr>
-        <w:t xml:space="preserve"> en la </w:t>
+        <w:t xml:space="preserve"> en </w:t>
+      </w:r>
+      <w:r>
+        <w:rPr>
+          <w:rFonts w:asciiTheme="minorHAnsi" w:hAnsiTheme="minorHAnsi" w:cstheme="minorHAnsi"/>
+        </w:rPr>
+        <w:t>el</w:t>
+      </w:r>
+      <w:r>
+        <w:rPr>
+          <w:rFonts w:asciiTheme="minorHAnsi" w:hAnsiTheme="minorHAnsi" w:cstheme="minorHAnsi"/>
+        </w:rPr>
+        <w:t xml:space="preserve"> </w:t>
       </w:r>
       <w:r>
         <w:rPr>
@@ -159,7 +171,222 @@
         <w:rPr>
           <w:rFonts w:asciiTheme="minorHAnsi" w:hAnsiTheme="minorHAnsi" w:cstheme="minorHAnsi"/>
         </w:rPr>
-        <w:t xml:space="preserve">, cada uno de los jugadores inscritos por equipo deberá Registrarse en la plataforma de apuestas deportivas, realizar una recarga y apuesta por valor mínimo de $25.000 pesos en el punto de experiencia Wplay.co ubicado en el C.C parque caldas e imprimir los tikets de recarga y apuesta. </w:t>
+        <w:t xml:space="preserve">, cada uno de los jugadores inscritos por equipo deberá </w:t>
+      </w:r>
+      <w:r>
+        <w:rPr>
+          <w:rFonts w:asciiTheme="minorHAnsi" w:hAnsiTheme="minorHAnsi" w:cstheme="minorHAnsi"/>
+        </w:rPr>
+        <w:t>r</w:t>
+      </w:r>
+      <w:r>
+        <w:rPr>
+          <w:rFonts w:asciiTheme="minorHAnsi" w:hAnsiTheme="minorHAnsi" w:cstheme="minorHAnsi"/>
+        </w:rPr>
+        <w:t>egistrarse</w:t>
+      </w:r>
+      <w:r>
+        <w:rPr>
+          <w:rFonts w:asciiTheme="minorHAnsi" w:hAnsiTheme="minorHAnsi" w:cstheme="minorHAnsi"/>
+        </w:rPr>
+        <w:t xml:space="preserve"> o estar registrado</w:t>
+      </w:r>
+      <w:r>
+        <w:rPr>
+          <w:rFonts w:asciiTheme="minorHAnsi" w:hAnsiTheme="minorHAnsi" w:cstheme="minorHAnsi"/>
+        </w:rPr>
+        <w:t xml:space="preserve"> en la plataforma</w:t>
+      </w:r>
+      <w:r>
+        <w:rPr>
+          <w:rFonts w:asciiTheme="minorHAnsi" w:hAnsiTheme="minorHAnsi" w:cstheme="minorHAnsi"/>
+        </w:rPr>
+        <w:t xml:space="preserve"> </w:t>
+      </w:r>
+      <w:r>
+        <w:rPr>
+          <w:rFonts w:asciiTheme="minorHAnsi" w:hAnsiTheme="minorHAnsi" w:cstheme="minorHAnsi"/>
+        </w:rPr>
+        <w:t>de apuestas deportivas</w:t>
+      </w:r>
+      <w:r>
+        <w:rPr>
+          <w:rFonts w:asciiTheme="minorHAnsi" w:hAnsiTheme="minorHAnsi" w:cstheme="minorHAnsi"/>
+        </w:rPr>
+        <w:t>,</w:t>
+      </w:r>
+      <w:r>
+        <w:rPr>
+          <w:rFonts w:asciiTheme="minorHAnsi" w:hAnsiTheme="minorHAnsi" w:cstheme="minorHAnsi"/>
+        </w:rPr>
+        <w:t xml:space="preserve"> </w:t>
+      </w:r>
+      <w:r>
+        <w:rPr>
+          <w:rFonts w:asciiTheme="minorHAnsi" w:hAnsiTheme="minorHAnsi" w:cstheme="minorHAnsi"/>
+        </w:rPr>
+        <w:t xml:space="preserve">realizar una recarga y apuesta por valor mínimo de $25.000 pesos en </w:t>
+      </w:r>
+      <w:r>
+        <w:rPr>
+          <w:rFonts w:asciiTheme="minorHAnsi" w:hAnsiTheme="minorHAnsi" w:cstheme="minorHAnsi"/>
+        </w:rPr>
+        <w:t>los</w:t>
+      </w:r>
+      <w:r>
+        <w:rPr>
+          <w:rFonts w:asciiTheme="minorHAnsi" w:hAnsiTheme="minorHAnsi" w:cstheme="minorHAnsi"/>
+        </w:rPr>
+        <w:t xml:space="preserve"> punto</w:t>
+      </w:r>
+      <w:r>
+        <w:rPr>
+          <w:rFonts w:asciiTheme="minorHAnsi" w:hAnsiTheme="minorHAnsi" w:cstheme="minorHAnsi"/>
+        </w:rPr>
+        <w:t>s habilitados para recargas de wplay.co</w:t>
+      </w:r>
+      <w:r>
+        <w:rPr>
+          <w:rFonts w:asciiTheme="minorHAnsi" w:hAnsiTheme="minorHAnsi" w:cstheme="minorHAnsi"/>
+        </w:rPr>
+        <w:t xml:space="preserve"> e imprimir los </w:t>
+      </w:r>
+      <w:proofErr w:type="spellStart"/>
+      <w:r>
+        <w:rPr>
+          <w:rFonts w:asciiTheme="minorHAnsi" w:hAnsiTheme="minorHAnsi" w:cstheme="minorHAnsi"/>
+        </w:rPr>
+        <w:t>tikets</w:t>
+      </w:r>
+      <w:proofErr w:type="spellEnd"/>
+      <w:r>
+        <w:rPr>
+          <w:rFonts w:asciiTheme="minorHAnsi" w:hAnsiTheme="minorHAnsi" w:cstheme="minorHAnsi"/>
+        </w:rPr>
+        <w:t xml:space="preserve"> de recarga y apuesta. </w:t>
+      </w:r>
+      <w:r>
+        <w:rPr>
+          <w:rFonts w:asciiTheme="minorHAnsi" w:hAnsiTheme="minorHAnsi" w:cstheme="minorHAnsi"/>
+        </w:rPr>
+        <w:t>(</w:t>
+      </w:r>
+      <w:r>
+        <w:rPr>
+          <w:rFonts w:asciiTheme="minorHAnsi" w:hAnsiTheme="minorHAnsi" w:cstheme="minorHAnsi"/>
+          <w:b/>
+          <w:bCs/>
+        </w:rPr>
+        <w:t>aliados para puntos de recargas</w:t>
+      </w:r>
+      <w:r>
+        <w:rPr>
+          <w:rFonts w:asciiTheme="minorHAnsi" w:hAnsiTheme="minorHAnsi" w:cstheme="minorHAnsi"/>
+          <w:b/>
+          <w:bCs/>
+        </w:rPr>
+        <w:t xml:space="preserve">: </w:t>
+      </w:r>
+      <w:hyperlink r:id="rId8" w:history="1">
+        <w:r>
+          <w:rPr>
+            <w:rStyle w:val="Hipervnculo"/>
+            <w:b/>
+            <w:bCs/>
+          </w:rPr>
+          <w:t>https://wplay.co/aliados</w:t>
+        </w:r>
+      </w:hyperlink>
+      <w:r>
+        <w:t>).</w:t>
+      </w:r>
+    </w:p>
+    <w:p>
+      <w:pPr>
+        <w:jc w:val="both"/>
+        <w:rPr>
+          <w:rFonts w:asciiTheme="minorHAnsi" w:hAnsiTheme="minorHAnsi" w:cstheme="minorHAnsi"/>
+        </w:rPr>
+      </w:pPr>
+      <w:r>
+        <w:rPr>
+          <w:rFonts w:asciiTheme="minorHAnsi" w:hAnsiTheme="minorHAnsi" w:cstheme="minorHAnsi"/>
+          <w:b/>
+          <w:bCs/>
+        </w:rPr>
+        <w:t>Nota:</w:t>
+      </w:r>
+      <w:r>
+        <w:rPr>
+          <w:rFonts w:asciiTheme="minorHAnsi" w:hAnsiTheme="minorHAnsi" w:cstheme="minorHAnsi"/>
+        </w:rPr>
+        <w:t xml:space="preserve"> </w:t>
+      </w:r>
+      <w:r>
+        <w:rPr>
+          <w:rFonts w:asciiTheme="minorHAnsi" w:hAnsiTheme="minorHAnsi" w:cstheme="minorHAnsi"/>
+        </w:rPr>
+        <w:t>(</w:t>
+      </w:r>
+      <w:r>
+        <w:rPr>
+          <w:rFonts w:asciiTheme="minorHAnsi" w:hAnsiTheme="minorHAnsi" w:cstheme="minorHAnsi"/>
+          <w:i/>
+          <w:iCs/>
+        </w:rPr>
+        <w:t>el proceso de registro en wplay.co</w:t>
+      </w:r>
+      <w:r>
+        <w:rPr>
+          <w:rFonts w:asciiTheme="minorHAnsi" w:hAnsiTheme="minorHAnsi" w:cstheme="minorHAnsi"/>
+          <w:i/>
+          <w:iCs/>
+        </w:rPr>
+        <w:t xml:space="preserve"> para </w:t>
+      </w:r>
+      <w:r>
+        <w:rPr>
+          <w:rFonts w:asciiTheme="minorHAnsi" w:hAnsiTheme="minorHAnsi" w:cstheme="minorHAnsi"/>
+          <w:i/>
+          <w:iCs/>
+        </w:rPr>
+        <w:t>los participantes que no estén registrados a la plataforma de apuestas deportivas</w:t>
+      </w:r>
+      <w:r>
+        <w:rPr>
+          <w:rFonts w:asciiTheme="minorHAnsi" w:hAnsiTheme="minorHAnsi" w:cstheme="minorHAnsi"/>
+          <w:i/>
+          <w:iCs/>
+        </w:rPr>
+        <w:t xml:space="preserve"> podrá realizar</w:t>
+      </w:r>
+      <w:r>
+        <w:rPr>
+          <w:rFonts w:asciiTheme="minorHAnsi" w:hAnsiTheme="minorHAnsi" w:cstheme="minorHAnsi"/>
+          <w:i/>
+          <w:iCs/>
+        </w:rPr>
+        <w:t>lo</w:t>
+      </w:r>
+      <w:r>
+        <w:rPr>
+          <w:rFonts w:asciiTheme="minorHAnsi" w:hAnsiTheme="minorHAnsi" w:cstheme="minorHAnsi"/>
+          <w:i/>
+          <w:iCs/>
+        </w:rPr>
+        <w:t xml:space="preserve"> en el centro de experiencia del parque de caldas al momento de realizar la inscripción al torneo</w:t>
+      </w:r>
+      <w:r>
+        <w:rPr>
+          <w:rFonts w:asciiTheme="minorHAnsi" w:hAnsiTheme="minorHAnsi" w:cstheme="minorHAnsi"/>
+        </w:rPr>
+        <w:t>)</w:t>
+      </w:r>
+      <w:r>
+        <w:rPr>
+          <w:rFonts w:asciiTheme="minorHAnsi" w:hAnsiTheme="minorHAnsi" w:cstheme="minorHAnsi"/>
+        </w:rPr>
+        <w:t>.</w:t>
       </w:r>
     </w:p>
     <w:p>
@@ -175,8 +402,46 @@
         <w:rPr>
           <w:rFonts w:asciiTheme="minorHAnsi" w:hAnsiTheme="minorHAnsi" w:cstheme="minorHAnsi"/>
         </w:rPr>
-        <w:t>Así mismo cada jugador deberá realizar un pago único de $75.000 pesos por derechos de inscripción a CONEXIÓN EVENTOS Y SERVICIOS S.A.S. quien tendrá personal disponible para dicho recaudo los días jueves, viernes y sábado previo al inicio del torneo.</w:t>
-      </w:r>
+        <w:t>Así mismo cada jugador deberá realizar un pago único de $75.000 pesos por derechos de inscripción a CONEXIÓN EVENTOS Y SERVICIOS S.A.S. quien tendrá personal disponible para dicho recaudo los días jueves, viernes y sábado</w:t>
+      </w:r>
+      <w:r>
+        <w:rPr>
+          <w:rFonts w:asciiTheme="minorHAnsi" w:hAnsiTheme="minorHAnsi" w:cstheme="minorHAnsi"/>
+        </w:rPr>
+        <w:t>s durante las semanas</w:t>
+      </w:r>
+      <w:r>
+        <w:rPr>
+          <w:rFonts w:asciiTheme="minorHAnsi" w:hAnsiTheme="minorHAnsi" w:cstheme="minorHAnsi"/>
+        </w:rPr>
+        <w:t xml:space="preserve"> previ</w:t>
+      </w:r>
+      <w:r>
+        <w:rPr>
+          <w:rFonts w:asciiTheme="minorHAnsi" w:hAnsiTheme="minorHAnsi" w:cstheme="minorHAnsi"/>
+        </w:rPr>
+        <w:t>as</w:t>
+      </w:r>
+      <w:r>
+        <w:rPr>
+          <w:rFonts w:asciiTheme="minorHAnsi" w:hAnsiTheme="minorHAnsi" w:cstheme="minorHAnsi"/>
+        </w:rPr>
+        <w:t xml:space="preserve"> al inicio del torneo</w:t>
+      </w:r>
+      <w:r>
+        <w:rPr>
+          <w:rFonts w:asciiTheme="minorHAnsi" w:hAnsiTheme="minorHAnsi" w:cstheme="minorHAnsi"/>
+        </w:rPr>
+        <w:t xml:space="preserve"> en el centro de experiencia de wplay.co ubicado en el parque de caldas</w:t>
+      </w:r>
+      <w:r>
+        <w:rPr>
+          <w:rFonts w:asciiTheme="minorHAnsi" w:hAnsiTheme="minorHAnsi" w:cstheme="minorHAnsi"/>
+        </w:rPr>
+        <w:t>.</w:t>
+      </w:r>
+      <w:bookmarkStart w:id="0" w:name="_GoBack"/>
+      <w:bookmarkEnd w:id="0"/>
     </w:p>
     <w:p>
       <w:pPr>
@@ -201,13 +466,13 @@
         <w:rPr>
           <w:rFonts w:asciiTheme="minorHAnsi" w:hAnsiTheme="minorHAnsi" w:cstheme="minorHAnsi"/>
         </w:rPr>
-        <w:t xml:space="preserve">de </w:t>
-      </w:r>
-      <w:r>
-        <w:rPr>
-          <w:rFonts w:asciiTheme="minorHAnsi" w:hAnsiTheme="minorHAnsi" w:cstheme="minorHAnsi"/>
-        </w:rPr>
-        <w:t xml:space="preserve">la </w:t>
+        <w:t>del</w:t>
+      </w:r>
+      <w:r>
+        <w:rPr>
+          <w:rFonts w:asciiTheme="minorHAnsi" w:hAnsiTheme="minorHAnsi" w:cstheme="minorHAnsi"/>
+        </w:rPr>
+        <w:t xml:space="preserve"> </w:t>
       </w:r>
       <w:r>
         <w:rPr>
@@ -233,19 +498,31 @@
         <w:rPr>
           <w:rFonts w:asciiTheme="minorHAnsi" w:hAnsiTheme="minorHAnsi" w:cstheme="minorHAnsi"/>
         </w:rPr>
-        <w:t xml:space="preserve"> haber leído, entendido y aceptado los términos y condiciones del mismo, </w:t>
-      </w:r>
-      <w:r>
-        <w:rPr>
-          <w:rFonts w:asciiTheme="minorHAnsi" w:hAnsiTheme="minorHAnsi" w:cstheme="minorHAnsi"/>
-        </w:rPr>
-        <w:t xml:space="preserve">lo que se presume con la presentación de los requisitos para participar, </w:t>
-      </w:r>
-      <w:r>
-        <w:rPr>
-          <w:rFonts w:asciiTheme="minorHAnsi" w:hAnsiTheme="minorHAnsi" w:cstheme="minorHAnsi"/>
-        </w:rPr>
-        <w:t>las cuales han sido publicado</w:t>
+        <w:t xml:space="preserve"> haber leído, entendido y aceptado los términos y condiciones</w:t>
+      </w:r>
+      <w:r>
+        <w:rPr>
+          <w:rFonts w:asciiTheme="minorHAnsi" w:hAnsiTheme="minorHAnsi" w:cstheme="minorHAnsi"/>
+        </w:rPr>
+        <w:t xml:space="preserve"> aquí descritos</w:t>
+      </w:r>
+      <w:r>
+        <w:rPr>
+          <w:rFonts w:asciiTheme="minorHAnsi" w:hAnsiTheme="minorHAnsi" w:cstheme="minorHAnsi"/>
+        </w:rPr>
+        <w:t xml:space="preserve">, </w:t>
+      </w:r>
+      <w:r>
+        <w:rPr>
+          <w:rFonts w:asciiTheme="minorHAnsi" w:hAnsiTheme="minorHAnsi" w:cstheme="minorHAnsi"/>
+        </w:rPr>
+        <w:t>y que serán también</w:t>
+      </w:r>
+      <w:r>
+        <w:rPr>
+          <w:rFonts w:asciiTheme="minorHAnsi" w:hAnsiTheme="minorHAnsi" w:cstheme="minorHAnsi"/>
+        </w:rPr>
+        <w:t xml:space="preserve"> publicado</w:t>
       </w:r>
       <w:r>
         <w:rPr>
@@ -265,7 +542,7 @@
         </w:rPr>
         <w:t xml:space="preserve"> </w:t>
       </w:r>
-      <w:hyperlink r:id="rId8" w:history="1">
+      <w:hyperlink r:id="rId9" w:history="1">
         <w:r>
           <w:rPr>
             <w:rStyle w:val="Hipervnculo"/>
@@ -274,30 +551,6 @@
           <w:t>www.conexioneventosyservicios.com</w:t>
         </w:r>
       </w:hyperlink>
-      <w:r>
-        <w:rPr>
-          <w:rFonts w:asciiTheme="minorHAnsi" w:hAnsiTheme="minorHAnsi" w:cstheme="minorHAnsi"/>
-        </w:rPr>
-        <w:t>,</w:t>
-      </w:r>
-      <w:r>
-        <w:rPr>
-          <w:rFonts w:asciiTheme="minorHAnsi" w:hAnsiTheme="minorHAnsi" w:cstheme="minorHAnsi"/>
-        </w:rPr>
-        <w:t xml:space="preserve"> </w:t>
-      </w:r>
-      <w:r>
-        <w:rPr>
-          <w:rFonts w:asciiTheme="minorHAnsi" w:hAnsiTheme="minorHAnsi" w:cstheme="minorHAnsi"/>
-        </w:rPr>
-        <w:t>o</w:t>
-      </w:r>
-      <w:r>
-        <w:rPr>
-          <w:rFonts w:asciiTheme="minorHAnsi" w:hAnsiTheme="minorHAnsi" w:cstheme="minorHAnsi"/>
-        </w:rPr>
-        <w:t xml:space="preserve"> al celular 3012709037 CONEXIÓN EVENTOS Y SERVICIOS S.A.S </w:t>
-      </w:r>
     </w:p>
     <w:p>
       <w:pPr>
@@ -640,8 +893,16 @@
         <w:rPr>
           <w:rFonts w:asciiTheme="minorHAnsi" w:hAnsiTheme="minorHAnsi" w:cstheme="minorHAnsi"/>
         </w:rPr>
-        <w:t xml:space="preserve"> Marchagas</w:t>
-      </w:r>
+        <w:t xml:space="preserve"> </w:t>
+      </w:r>
+      <w:proofErr w:type="spellStart"/>
+      <w:r>
+        <w:rPr>
+          <w:rFonts w:asciiTheme="minorHAnsi" w:hAnsiTheme="minorHAnsi" w:cstheme="minorHAnsi"/>
+        </w:rPr>
+        <w:t>Marchagas</w:t>
+      </w:r>
+      <w:proofErr w:type="spellEnd"/>
       <w:r>
         <w:rPr>
           <w:rFonts w:asciiTheme="minorHAnsi" w:hAnsiTheme="minorHAnsi" w:cstheme="minorHAnsi"/>
@@ -676,7 +937,19 @@
         <w:rPr>
           <w:rFonts w:asciiTheme="minorHAnsi" w:hAnsiTheme="minorHAnsi" w:cstheme="minorHAnsi"/>
         </w:rPr>
-        <w:t xml:space="preserve">La inauguración del torneo y la 1ra fecha se realizará el sábado </w:t>
+        <w:t>La inauguración del torneo y la 1ra fecha se realizará</w:t>
+      </w:r>
+      <w:r>
+        <w:rPr>
+          <w:rFonts w:asciiTheme="minorHAnsi" w:hAnsiTheme="minorHAnsi" w:cstheme="minorHAnsi"/>
+        </w:rPr>
+        <w:t>n</w:t>
+      </w:r>
+      <w:r>
+        <w:rPr>
+          <w:rFonts w:asciiTheme="minorHAnsi" w:hAnsiTheme="minorHAnsi" w:cstheme="minorHAnsi"/>
+        </w:rPr>
+        <w:t xml:space="preserve"> el sábado </w:t>
       </w:r>
       <w:r>
         <w:rPr>
@@ -772,7 +1045,21 @@
         <w:rPr>
           <w:rFonts w:asciiTheme="minorHAnsi" w:hAnsiTheme="minorHAnsi" w:cstheme="minorHAnsi"/>
         </w:rPr>
-        <w:t>25 ó 26 de enero</w:t>
+        <w:t xml:space="preserve">25 </w:t>
+      </w:r>
+      <w:proofErr w:type="spellStart"/>
+      <w:r>
+        <w:rPr>
+          <w:rFonts w:asciiTheme="minorHAnsi" w:hAnsiTheme="minorHAnsi" w:cstheme="minorHAnsi"/>
+        </w:rPr>
+        <w:t>ó</w:t>
+      </w:r>
+      <w:proofErr w:type="spellEnd"/>
+      <w:r>
+        <w:rPr>
+          <w:rFonts w:asciiTheme="minorHAnsi" w:hAnsiTheme="minorHAnsi" w:cstheme="minorHAnsi"/>
+        </w:rPr>
+        <w:t xml:space="preserve"> 26 de enero</w:t>
       </w:r>
       <w:r>
         <w:rPr>
@@ -826,7 +1113,23 @@
           <w:rFonts w:asciiTheme="minorHAnsi" w:hAnsiTheme="minorHAnsi" w:cstheme="minorHAnsi"/>
           <w:color w:val="000000"/>
         </w:rPr>
-        <w:t>01 ó 02</w:t>
+        <w:t xml:space="preserve">01 </w:t>
+      </w:r>
+      <w:proofErr w:type="spellStart"/>
+      <w:r>
+        <w:rPr>
+          <w:rFonts w:asciiTheme="minorHAnsi" w:hAnsiTheme="minorHAnsi" w:cstheme="minorHAnsi"/>
+          <w:color w:val="000000"/>
+        </w:rPr>
+        <w:t>ó</w:t>
+      </w:r>
+      <w:proofErr w:type="spellEnd"/>
+      <w:r>
+        <w:rPr>
+          <w:rFonts w:asciiTheme="minorHAnsi" w:hAnsiTheme="minorHAnsi" w:cstheme="minorHAnsi"/>
+          <w:color w:val="000000"/>
+        </w:rPr>
+        <w:t xml:space="preserve"> 02</w:t>
       </w:r>
       <w:r>
         <w:rPr>
@@ -880,6 +1183,7 @@
         <w:rPr>
           <w:rFonts w:asciiTheme="minorHAnsi" w:hAnsiTheme="minorHAnsi" w:cstheme="minorHAnsi"/>
         </w:rPr>
+        <w:lastRenderedPageBreak/>
         <w:t>La 4ta fecha se realizará el sábado</w:t>
       </w:r>
       <w:r>
@@ -894,7 +1198,23 @@
           <w:rFonts w:asciiTheme="minorHAnsi" w:hAnsiTheme="minorHAnsi" w:cstheme="minorHAnsi"/>
           <w:color w:val="000000"/>
         </w:rPr>
-        <w:t>08 ó 09</w:t>
+        <w:t xml:space="preserve">08 </w:t>
+      </w:r>
+      <w:proofErr w:type="spellStart"/>
+      <w:r>
+        <w:rPr>
+          <w:rFonts w:asciiTheme="minorHAnsi" w:hAnsiTheme="minorHAnsi" w:cstheme="minorHAnsi"/>
+          <w:color w:val="000000"/>
+        </w:rPr>
+        <w:t>ó</w:t>
+      </w:r>
+      <w:proofErr w:type="spellEnd"/>
+      <w:r>
+        <w:rPr>
+          <w:rFonts w:asciiTheme="minorHAnsi" w:hAnsiTheme="minorHAnsi" w:cstheme="minorHAnsi"/>
+          <w:color w:val="000000"/>
+        </w:rPr>
+        <w:t xml:space="preserve"> 09</w:t>
       </w:r>
       <w:r>
         <w:rPr>
@@ -948,7 +1268,23 @@
           <w:rFonts w:asciiTheme="minorHAnsi" w:hAnsiTheme="minorHAnsi" w:cstheme="minorHAnsi"/>
           <w:color w:val="000000"/>
         </w:rPr>
-        <w:t>15 ó 16</w:t>
+        <w:t xml:space="preserve">15 </w:t>
+      </w:r>
+      <w:proofErr w:type="spellStart"/>
+      <w:r>
+        <w:rPr>
+          <w:rFonts w:asciiTheme="minorHAnsi" w:hAnsiTheme="minorHAnsi" w:cstheme="minorHAnsi"/>
+          <w:color w:val="000000"/>
+        </w:rPr>
+        <w:t>ó</w:t>
+      </w:r>
+      <w:proofErr w:type="spellEnd"/>
+      <w:r>
+        <w:rPr>
+          <w:rFonts w:asciiTheme="minorHAnsi" w:hAnsiTheme="minorHAnsi" w:cstheme="minorHAnsi"/>
+          <w:color w:val="000000"/>
+        </w:rPr>
+        <w:t xml:space="preserve"> 16</w:t>
       </w:r>
       <w:r>
         <w:rPr>
@@ -1004,14 +1340,27 @@
         <w:rPr>
           <w:rFonts w:asciiTheme="minorHAnsi" w:hAnsiTheme="minorHAnsi" w:cstheme="minorHAnsi"/>
         </w:rPr>
-        <w:lastRenderedPageBreak/>
         <w:t xml:space="preserve">La 6ta fecha se realizará el sábado </w:t>
       </w:r>
       <w:r>
         <w:rPr>
           <w:rFonts w:asciiTheme="minorHAnsi" w:hAnsiTheme="minorHAnsi" w:cstheme="minorHAnsi"/>
         </w:rPr>
-        <w:t>22 ó 23</w:t>
+        <w:t xml:space="preserve">22 </w:t>
+      </w:r>
+      <w:proofErr w:type="spellStart"/>
+      <w:r>
+        <w:rPr>
+          <w:rFonts w:asciiTheme="minorHAnsi" w:hAnsiTheme="minorHAnsi" w:cstheme="minorHAnsi"/>
+        </w:rPr>
+        <w:t>ó</w:t>
+      </w:r>
+      <w:proofErr w:type="spellEnd"/>
+      <w:r>
+        <w:rPr>
+          <w:rFonts w:asciiTheme="minorHAnsi" w:hAnsiTheme="minorHAnsi" w:cstheme="minorHAnsi"/>
+        </w:rPr>
+        <w:t xml:space="preserve"> 23</w:t>
       </w:r>
       <w:r>
         <w:rPr>
@@ -1076,7 +1425,21 @@
         <w:rPr>
           <w:rFonts w:asciiTheme="minorHAnsi" w:hAnsiTheme="minorHAnsi" w:cstheme="minorHAnsi"/>
         </w:rPr>
-        <w:t xml:space="preserve"> ó </w:t>
+        <w:t xml:space="preserve"> </w:t>
+      </w:r>
+      <w:proofErr w:type="spellStart"/>
+      <w:r>
+        <w:rPr>
+          <w:rFonts w:asciiTheme="minorHAnsi" w:hAnsiTheme="minorHAnsi" w:cstheme="minorHAnsi"/>
+        </w:rPr>
+        <w:t>ó</w:t>
+      </w:r>
+      <w:proofErr w:type="spellEnd"/>
+      <w:r>
+        <w:rPr>
+          <w:rFonts w:asciiTheme="minorHAnsi" w:hAnsiTheme="minorHAnsi" w:cstheme="minorHAnsi"/>
+        </w:rPr>
+        <w:t xml:space="preserve"> </w:t>
       </w:r>
       <w:r>
         <w:rPr>
@@ -1129,66 +1492,27 @@
         <w:rPr>
           <w:rFonts w:asciiTheme="minorHAnsi" w:hAnsiTheme="minorHAnsi" w:cstheme="minorHAnsi"/>
         </w:rPr>
-        <w:t>Los Octavos de final</w:t>
-      </w:r>
-      <w:r>
-        <w:rPr>
-          <w:rFonts w:asciiTheme="minorHAnsi" w:hAnsiTheme="minorHAnsi" w:cstheme="minorHAnsi"/>
-        </w:rPr>
-        <w:t xml:space="preserve"> se</w:t>
-      </w:r>
-      <w:r>
-        <w:rPr>
-          <w:rFonts w:asciiTheme="minorHAnsi" w:hAnsiTheme="minorHAnsi" w:cstheme="minorHAnsi"/>
-        </w:rPr>
-        <w:t xml:space="preserve"> </w:t>
-      </w:r>
-      <w:r>
-        <w:rPr>
-          <w:rFonts w:asciiTheme="minorHAnsi" w:hAnsiTheme="minorHAnsi" w:cstheme="minorHAnsi"/>
-        </w:rPr>
-        <w:t xml:space="preserve">realizará el sábado </w:t>
-      </w:r>
-      <w:r>
-        <w:rPr>
-          <w:rFonts w:asciiTheme="minorHAnsi" w:hAnsiTheme="minorHAnsi" w:cstheme="minorHAnsi"/>
-        </w:rPr>
-        <w:t>7</w:t>
-      </w:r>
-      <w:r>
-        <w:rPr>
-          <w:rFonts w:asciiTheme="minorHAnsi" w:hAnsiTheme="minorHAnsi" w:cstheme="minorHAnsi"/>
-        </w:rPr>
-        <w:t xml:space="preserve"> de</w:t>
-      </w:r>
-      <w:r>
-        <w:rPr>
-          <w:rFonts w:asciiTheme="minorHAnsi" w:hAnsiTheme="minorHAnsi" w:cstheme="minorHAnsi"/>
-        </w:rPr>
-        <w:t xml:space="preserve"> </w:t>
-      </w:r>
-      <w:r>
-        <w:rPr>
-          <w:rFonts w:asciiTheme="minorHAnsi" w:hAnsiTheme="minorHAnsi" w:cstheme="minorHAnsi"/>
-        </w:rPr>
-        <w:t>marzo</w:t>
-      </w:r>
-      <w:r>
-        <w:rPr>
-          <w:rFonts w:asciiTheme="minorHAnsi" w:hAnsiTheme="minorHAnsi" w:cstheme="minorHAnsi"/>
-        </w:rPr>
-        <w:t xml:space="preserve"> de 20</w:t>
-      </w:r>
-      <w:r>
-        <w:rPr>
-          <w:rFonts w:asciiTheme="minorHAnsi" w:hAnsiTheme="minorHAnsi" w:cstheme="minorHAnsi"/>
-        </w:rPr>
-        <w:t>20</w:t>
+        <w:t xml:space="preserve">La 6ta fecha se realizará el sábado 07 </w:t>
+      </w:r>
+      <w:proofErr w:type="spellStart"/>
+      <w:r>
+        <w:rPr>
+          <w:rFonts w:asciiTheme="minorHAnsi" w:hAnsiTheme="minorHAnsi" w:cstheme="minorHAnsi"/>
+        </w:rPr>
+        <w:t>ó</w:t>
+      </w:r>
+      <w:proofErr w:type="spellEnd"/>
+      <w:r>
+        <w:rPr>
+          <w:rFonts w:asciiTheme="minorHAnsi" w:hAnsiTheme="minorHAnsi" w:cstheme="minorHAnsi"/>
+        </w:rPr>
+        <w:t xml:space="preserve"> 08 de marzo de 2020</w:t>
       </w:r>
     </w:p>
     <w:p>
       <w:pPr>
         <w:pStyle w:val="Prrafodelista2"/>
+        <w:ind w:left="0"/>
         <w:jc w:val="both"/>
         <w:rPr>
           <w:rFonts w:asciiTheme="minorHAnsi" w:hAnsiTheme="minorHAnsi" w:cstheme="minorHAnsi"/>
@@ -1211,19 +1535,13 @@
         <w:rPr>
           <w:rFonts w:asciiTheme="minorHAnsi" w:hAnsiTheme="minorHAnsi" w:cstheme="minorHAnsi"/>
         </w:rPr>
-        <w:t>Los cuartos de final se realizarán</w:t>
-      </w:r>
-      <w:r>
-        <w:rPr>
-          <w:rFonts w:asciiTheme="minorHAnsi" w:hAnsiTheme="minorHAnsi" w:cstheme="minorHAnsi"/>
-        </w:rPr>
-        <w:t xml:space="preserve"> el </w:t>
-      </w:r>
-      <w:r>
-        <w:rPr>
-          <w:rFonts w:asciiTheme="minorHAnsi" w:hAnsiTheme="minorHAnsi" w:cstheme="minorHAnsi"/>
-        </w:rPr>
-        <w:t>domingo</w:t>
+        <w:t>Los Octavos de final</w:t>
+      </w:r>
+      <w:r>
+        <w:rPr>
+          <w:rFonts w:asciiTheme="minorHAnsi" w:hAnsiTheme="minorHAnsi" w:cstheme="minorHAnsi"/>
+        </w:rPr>
+        <w:t xml:space="preserve"> se</w:t>
       </w:r>
       <w:r>
         <w:rPr>
@@ -1235,13 +1553,19 @@
         <w:rPr>
           <w:rFonts w:asciiTheme="minorHAnsi" w:hAnsiTheme="minorHAnsi" w:cstheme="minorHAnsi"/>
         </w:rPr>
-        <w:t>15</w:t>
-      </w:r>
-      <w:r>
-        <w:rPr>
-          <w:rFonts w:asciiTheme="minorHAnsi" w:hAnsiTheme="minorHAnsi" w:cstheme="minorHAnsi"/>
-        </w:rPr>
-        <w:t xml:space="preserve"> de </w:t>
+        <w:t xml:space="preserve">realizará el sábado </w:t>
+      </w:r>
+      <w:r>
+        <w:rPr>
+          <w:rFonts w:asciiTheme="minorHAnsi" w:hAnsiTheme="minorHAnsi" w:cstheme="minorHAnsi"/>
+        </w:rPr>
+        <w:t>14 de</w:t>
+      </w:r>
+      <w:r>
+        <w:rPr>
+          <w:rFonts w:asciiTheme="minorHAnsi" w:hAnsiTheme="minorHAnsi" w:cstheme="minorHAnsi"/>
+        </w:rPr>
+        <w:t xml:space="preserve"> </w:t>
       </w:r>
       <w:r>
         <w:rPr>
@@ -1253,13 +1577,18 @@
         <w:rPr>
           <w:rFonts w:asciiTheme="minorHAnsi" w:hAnsiTheme="minorHAnsi" w:cstheme="minorHAnsi"/>
         </w:rPr>
-        <w:t xml:space="preserve"> de 2019</w:t>
+        <w:t xml:space="preserve"> de 20</w:t>
+      </w:r>
+      <w:r>
+        <w:rPr>
+          <w:rFonts w:asciiTheme="minorHAnsi" w:hAnsiTheme="minorHAnsi" w:cstheme="minorHAnsi"/>
+        </w:rPr>
+        <w:t>20</w:t>
       </w:r>
     </w:p>
     <w:p>
       <w:pPr>
         <w:pStyle w:val="Prrafodelista2"/>
-        <w:ind w:left="0"/>
         <w:jc w:val="both"/>
         <w:rPr>
           <w:rFonts w:asciiTheme="minorHAnsi" w:hAnsiTheme="minorHAnsi" w:cstheme="minorHAnsi"/>
@@ -1282,25 +1611,49 @@
         <w:rPr>
           <w:rFonts w:asciiTheme="minorHAnsi" w:hAnsiTheme="minorHAnsi" w:cstheme="minorHAnsi"/>
         </w:rPr>
-        <w:t>La semifinal</w:t>
-      </w:r>
-      <w:r>
-        <w:rPr>
-          <w:rFonts w:asciiTheme="minorHAnsi" w:hAnsiTheme="minorHAnsi" w:cstheme="minorHAnsi"/>
-        </w:rPr>
-        <w:t xml:space="preserve"> se realizará el sábado 2</w:t>
-      </w:r>
-      <w:r>
-        <w:rPr>
-          <w:rFonts w:asciiTheme="minorHAnsi" w:hAnsiTheme="minorHAnsi" w:cstheme="minorHAnsi"/>
-        </w:rPr>
-        <w:t>1 ó 22</w:t>
-      </w:r>
-      <w:r>
-        <w:rPr>
-          <w:rFonts w:asciiTheme="minorHAnsi" w:hAnsiTheme="minorHAnsi" w:cstheme="minorHAnsi"/>
-        </w:rPr>
-        <w:t xml:space="preserve"> de marzo de 2020</w:t>
+        <w:t>Los cuartos de final se realizarán</w:t>
+      </w:r>
+      <w:r>
+        <w:rPr>
+          <w:rFonts w:asciiTheme="minorHAnsi" w:hAnsiTheme="minorHAnsi" w:cstheme="minorHAnsi"/>
+        </w:rPr>
+        <w:t xml:space="preserve"> el </w:t>
+      </w:r>
+      <w:r>
+        <w:rPr>
+          <w:rFonts w:asciiTheme="minorHAnsi" w:hAnsiTheme="minorHAnsi" w:cstheme="minorHAnsi"/>
+        </w:rPr>
+        <w:t>domingo</w:t>
+      </w:r>
+      <w:r>
+        <w:rPr>
+          <w:rFonts w:asciiTheme="minorHAnsi" w:hAnsiTheme="minorHAnsi" w:cstheme="minorHAnsi"/>
+        </w:rPr>
+        <w:t xml:space="preserve"> </w:t>
+      </w:r>
+      <w:r>
+        <w:rPr>
+          <w:rFonts w:asciiTheme="minorHAnsi" w:hAnsiTheme="minorHAnsi" w:cstheme="minorHAnsi"/>
+        </w:rPr>
+        <w:t>15</w:t>
+      </w:r>
+      <w:r>
+        <w:rPr>
+          <w:rFonts w:asciiTheme="minorHAnsi" w:hAnsiTheme="minorHAnsi" w:cstheme="minorHAnsi"/>
+        </w:rPr>
+        <w:t xml:space="preserve"> de </w:t>
+      </w:r>
+      <w:r>
+        <w:rPr>
+          <w:rFonts w:asciiTheme="minorHAnsi" w:hAnsiTheme="minorHAnsi" w:cstheme="minorHAnsi"/>
+        </w:rPr>
+        <w:t>marzo</w:t>
+      </w:r>
+      <w:r>
+        <w:rPr>
+          <w:rFonts w:asciiTheme="minorHAnsi" w:hAnsiTheme="minorHAnsi" w:cstheme="minorHAnsi"/>
+        </w:rPr>
+        <w:t xml:space="preserve"> de 2019</w:t>
       </w:r>
     </w:p>
     <w:p>
@@ -1329,6 +1682,67 @@
         <w:rPr>
           <w:rFonts w:asciiTheme="minorHAnsi" w:hAnsiTheme="minorHAnsi" w:cstheme="minorHAnsi"/>
         </w:rPr>
+        <w:t>La semifinal</w:t>
+      </w:r>
+      <w:r>
+        <w:rPr>
+          <w:rFonts w:asciiTheme="minorHAnsi" w:hAnsiTheme="minorHAnsi" w:cstheme="minorHAnsi"/>
+        </w:rPr>
+        <w:t xml:space="preserve"> se realizará el sábado 2</w:t>
+      </w:r>
+      <w:r>
+        <w:rPr>
+          <w:rFonts w:asciiTheme="minorHAnsi" w:hAnsiTheme="minorHAnsi" w:cstheme="minorHAnsi"/>
+        </w:rPr>
+        <w:t xml:space="preserve">1 </w:t>
+      </w:r>
+      <w:proofErr w:type="spellStart"/>
+      <w:r>
+        <w:rPr>
+          <w:rFonts w:asciiTheme="minorHAnsi" w:hAnsiTheme="minorHAnsi" w:cstheme="minorHAnsi"/>
+        </w:rPr>
+        <w:t>ó</w:t>
+      </w:r>
+      <w:proofErr w:type="spellEnd"/>
+      <w:r>
+        <w:rPr>
+          <w:rFonts w:asciiTheme="minorHAnsi" w:hAnsiTheme="minorHAnsi" w:cstheme="minorHAnsi"/>
+        </w:rPr>
+        <w:t xml:space="preserve"> 22</w:t>
+      </w:r>
+      <w:r>
+        <w:rPr>
+          <w:rFonts w:asciiTheme="minorHAnsi" w:hAnsiTheme="minorHAnsi" w:cstheme="minorHAnsi"/>
+        </w:rPr>
+        <w:t xml:space="preserve"> de marzo de 2020</w:t>
+      </w:r>
+    </w:p>
+    <w:p>
+      <w:pPr>
+        <w:pStyle w:val="Prrafodelista2"/>
+        <w:ind w:left="0"/>
+        <w:jc w:val="both"/>
+        <w:rPr>
+          <w:rFonts w:asciiTheme="minorHAnsi" w:hAnsiTheme="minorHAnsi" w:cstheme="minorHAnsi"/>
+        </w:rPr>
+      </w:pPr>
+    </w:p>
+    <w:p>
+      <w:pPr>
+        <w:pStyle w:val="Prrafodelista2"/>
+        <w:numPr>
+          <w:ilvl w:val="0"/>
+          <w:numId w:val="8"/>
+        </w:numPr>
+        <w:jc w:val="both"/>
+        <w:rPr>
+          <w:rFonts w:asciiTheme="minorHAnsi" w:hAnsiTheme="minorHAnsi" w:cstheme="minorHAnsi"/>
+        </w:rPr>
+      </w:pPr>
+      <w:r>
+        <w:rPr>
+          <w:rFonts w:asciiTheme="minorHAnsi" w:hAnsiTheme="minorHAnsi" w:cstheme="minorHAnsi"/>
+        </w:rPr>
         <w:t xml:space="preserve"> </w:t>
       </w:r>
       <w:r>
@@ -1547,7 +1961,39 @@
         <w:rPr>
           <w:rFonts w:asciiTheme="minorHAnsi" w:hAnsiTheme="minorHAnsi" w:cstheme="minorHAnsi"/>
         </w:rPr>
-        <w:t xml:space="preserve"> e imprimir los tikets de recarga y apuesta. </w:t>
+        <w:t xml:space="preserve"> o en cualquiera del puntos habilitados para recargas de wplay.co</w:t>
+      </w:r>
+      <w:r>
+        <w:rPr>
+          <w:rFonts w:asciiTheme="minorHAnsi" w:hAnsiTheme="minorHAnsi" w:cstheme="minorHAnsi"/>
+        </w:rPr>
+        <w:t xml:space="preserve"> e imprimir los </w:t>
+      </w:r>
+      <w:proofErr w:type="spellStart"/>
+      <w:r>
+        <w:rPr>
+          <w:rFonts w:asciiTheme="minorHAnsi" w:hAnsiTheme="minorHAnsi" w:cstheme="minorHAnsi"/>
+        </w:rPr>
+        <w:t>tikets</w:t>
+      </w:r>
+      <w:proofErr w:type="spellEnd"/>
+      <w:r>
+        <w:rPr>
+          <w:rFonts w:asciiTheme="minorHAnsi" w:hAnsiTheme="minorHAnsi" w:cstheme="minorHAnsi"/>
+        </w:rPr>
+        <w:t xml:space="preserve"> de recarga y apuesta</w:t>
+      </w:r>
+      <w:r>
+        <w:rPr>
+          <w:rFonts w:asciiTheme="minorHAnsi" w:hAnsiTheme="minorHAnsi" w:cstheme="minorHAnsi"/>
+        </w:rPr>
+        <w:t xml:space="preserve"> y presentarlos al momentos de la inscripción al torneo</w:t>
+      </w:r>
+      <w:r>
+        <w:rPr>
+          <w:rFonts w:asciiTheme="minorHAnsi" w:hAnsiTheme="minorHAnsi" w:cstheme="minorHAnsi"/>
+        </w:rPr>
+        <w:t xml:space="preserve">. </w:t>
       </w:r>
     </w:p>
     <w:p>
@@ -1700,7 +2146,21 @@
         <w:rPr>
           <w:rFonts w:asciiTheme="minorHAnsi" w:hAnsiTheme="minorHAnsi" w:cstheme="minorHAnsi"/>
         </w:rPr>
-        <w:t>Ciudadanía, y copia de los tikets de Recarga y Apuesta en Wplay.co por valor de $25.000 cada uno por jugador</w:t>
+        <w:t xml:space="preserve">Ciudadanía, y copia de los </w:t>
+      </w:r>
+      <w:proofErr w:type="spellStart"/>
+      <w:r>
+        <w:rPr>
+          <w:rFonts w:asciiTheme="minorHAnsi" w:hAnsiTheme="minorHAnsi" w:cstheme="minorHAnsi"/>
+        </w:rPr>
+        <w:t>tikets</w:t>
+      </w:r>
+      <w:proofErr w:type="spellEnd"/>
+      <w:r>
+        <w:rPr>
+          <w:rFonts w:asciiTheme="minorHAnsi" w:hAnsiTheme="minorHAnsi" w:cstheme="minorHAnsi"/>
+        </w:rPr>
+        <w:t xml:space="preserve"> de Recarga y Apuesta en Wplay.co por valor de $25.000 cada uno por jugador</w:t>
       </w:r>
       <w:r>
         <w:rPr>
@@ -1725,25 +2185,31 @@
         <w:rPr>
           <w:rFonts w:asciiTheme="minorHAnsi" w:hAnsiTheme="minorHAnsi" w:cstheme="minorHAnsi"/>
         </w:rPr>
-        <w:t>WPLAY</w:t>
-      </w:r>
-      <w:r>
-        <w:rPr>
-          <w:rFonts w:asciiTheme="minorHAnsi" w:hAnsiTheme="minorHAnsi" w:cstheme="minorHAnsi"/>
-        </w:rPr>
-        <w:t>.CO</w:t>
-      </w:r>
-      <w:r>
-        <w:rPr>
-          <w:rFonts w:asciiTheme="minorHAnsi" w:hAnsiTheme="minorHAnsi" w:cstheme="minorHAnsi"/>
-        </w:rPr>
-        <w:t xml:space="preserve"> Y CONEXIÓN EVENTOS Y SERVICIOS S.A.S.</w:t>
-      </w:r>
-      <w:r>
-        <w:rPr>
-          <w:rFonts w:asciiTheme="minorHAnsi" w:hAnsiTheme="minorHAnsi" w:cstheme="minorHAnsi"/>
-        </w:rPr>
-        <w:t xml:space="preserve"> SE EXIME DE TODA RESPONSABILIDAD POR HECHOS Y OMISIONES QUE PUEDAN AFECTAR LA VIDA O INTEGRIDAD DE LAS PARTICIPANTES. </w:t>
+        <w:t>CONEXIÓN EVENTOS Y SERVICIOS S.A.S</w:t>
+      </w:r>
+      <w:r>
+        <w:rPr>
+          <w:rFonts w:asciiTheme="minorHAnsi" w:hAnsiTheme="minorHAnsi" w:cstheme="minorHAnsi"/>
+        </w:rPr>
+        <w:t xml:space="preserve"> Y WPLAY.CO</w:t>
+      </w:r>
+      <w:r>
+        <w:rPr>
+          <w:rFonts w:asciiTheme="minorHAnsi" w:hAnsiTheme="minorHAnsi" w:cstheme="minorHAnsi"/>
+        </w:rPr>
+        <w:t xml:space="preserve"> SE EXIME</w:t>
+      </w:r>
+      <w:r>
+        <w:rPr>
+          <w:rFonts w:asciiTheme="minorHAnsi" w:hAnsiTheme="minorHAnsi" w:cstheme="minorHAnsi"/>
+        </w:rPr>
+        <w:t>N</w:t>
+      </w:r>
+      <w:r>
+        <w:rPr>
+          <w:rFonts w:asciiTheme="minorHAnsi" w:hAnsiTheme="minorHAnsi" w:cstheme="minorHAnsi"/>
+        </w:rPr>
+        <w:t xml:space="preserve"> DE TODA RESPONSABILIDAD POR HECHOS Y OMISIONES QUE PUEDAN AFECTAR LA VIDA O INTEGRIDAD DE LAS PARTICIPANTES. </w:t>
       </w:r>
     </w:p>
     <w:p>
@@ -1863,8 +2329,21 @@
       <w:r>
         <w:rPr>
           <w:rFonts w:asciiTheme="minorHAnsi" w:hAnsiTheme="minorHAnsi" w:cstheme="minorHAnsi"/>
+        </w:rPr>
+        <w:t xml:space="preserve">CONEXIÓN EVENTOS Y SERVICIOS S.A.S. </w:t>
+      </w:r>
+      <w:r>
+        <w:rPr>
+          <w:rFonts w:asciiTheme="minorHAnsi" w:hAnsiTheme="minorHAnsi" w:cstheme="minorHAnsi"/>
+        </w:rPr>
+        <w:t xml:space="preserve">y </w:t>
+      </w:r>
+      <w:r>
+        <w:rPr>
+          <w:rFonts w:asciiTheme="minorHAnsi" w:hAnsiTheme="minorHAnsi" w:cstheme="minorHAnsi"/>
           <w:color w:val="000000"/>
         </w:rPr>
+        <w:lastRenderedPageBreak/>
         <w:t>WPLAY</w:t>
       </w:r>
       <w:r>
@@ -1879,7 +2358,35 @@
           <w:rFonts w:asciiTheme="minorHAnsi" w:hAnsiTheme="minorHAnsi" w:cstheme="minorHAnsi"/>
           <w:color w:val="000000"/>
         </w:rPr>
-        <w:t xml:space="preserve"> cuenta con la facultad de adecuar las mecánicas de juego acorde con el número de participantes, sin que esto implique bajo ningún caso vulneración de derechos adquiridos de los equipos.</w:t>
+        <w:t xml:space="preserve"> cuenta</w:t>
+      </w:r>
+      <w:r>
+        <w:rPr>
+          <w:rFonts w:asciiTheme="minorHAnsi" w:hAnsiTheme="minorHAnsi" w:cstheme="minorHAnsi"/>
+          <w:color w:val="000000"/>
+        </w:rPr>
+        <w:t>n</w:t>
+      </w:r>
+      <w:r>
+        <w:rPr>
+          <w:rFonts w:asciiTheme="minorHAnsi" w:hAnsiTheme="minorHAnsi" w:cstheme="minorHAnsi"/>
+          <w:color w:val="000000"/>
+        </w:rPr>
+        <w:t xml:space="preserve"> con la facultad de adecuar</w:t>
+      </w:r>
+      <w:r>
+        <w:rPr>
+          <w:rFonts w:asciiTheme="minorHAnsi" w:hAnsiTheme="minorHAnsi" w:cstheme="minorHAnsi"/>
+          <w:color w:val="000000"/>
+        </w:rPr>
+        <w:t xml:space="preserve"> o modificar</w:t>
+      </w:r>
+      <w:r>
+        <w:rPr>
+          <w:rFonts w:asciiTheme="minorHAnsi" w:hAnsiTheme="minorHAnsi" w:cstheme="minorHAnsi"/>
+          <w:color w:val="000000"/>
+        </w:rPr>
+        <w:t xml:space="preserve"> la mecánica de juego acorde con el número de participantes, sin que esto implique bajo ningún caso vulneración de derechos adquiridos de los equipos.</w:t>
       </w:r>
     </w:p>
     <w:p>
@@ -1939,7 +2446,19 @@
         <w:rPr>
           <w:rFonts w:asciiTheme="minorHAnsi" w:hAnsiTheme="minorHAnsi" w:cstheme="minorHAnsi"/>
         </w:rPr>
-        <w:t xml:space="preserve">LA CEDULA EN ORIGINAL del </w:t>
+        <w:t>LA CEDULA</w:t>
+      </w:r>
+      <w:r>
+        <w:rPr>
+          <w:rFonts w:asciiTheme="minorHAnsi" w:hAnsiTheme="minorHAnsi" w:cstheme="minorHAnsi"/>
+        </w:rPr>
+        <w:t xml:space="preserve"> DE CIUDADANIA</w:t>
+      </w:r>
+      <w:r>
+        <w:rPr>
+          <w:rFonts w:asciiTheme="minorHAnsi" w:hAnsiTheme="minorHAnsi" w:cstheme="minorHAnsi"/>
+        </w:rPr>
+        <w:t xml:space="preserve"> EN ORIGINAL del </w:t>
       </w:r>
       <w:r>
         <w:rPr>
@@ -1999,7 +2518,6 @@
           <w:rFonts w:asciiTheme="minorHAnsi" w:eastAsia="Times New Roman" w:hAnsiTheme="minorHAnsi" w:cstheme="minorHAnsi"/>
           <w:lang w:eastAsia="es-CO"/>
         </w:rPr>
-        <w:lastRenderedPageBreak/>
         <w:t xml:space="preserve">Se </w:t>
       </w:r>
       <w:r>
@@ -2058,6 +2576,16 @@
         </w:rPr>
         <w:t xml:space="preserve">. </w:t>
       </w:r>
+    </w:p>
+    <w:p>
+      <w:pPr>
+        <w:spacing w:after="0" w:line="240" w:lineRule="auto"/>
+        <w:jc w:val="both"/>
+        <w:rPr>
+          <w:rFonts w:asciiTheme="minorHAnsi" w:eastAsia="Times New Roman" w:hAnsiTheme="minorHAnsi" w:cstheme="minorHAnsi"/>
+          <w:lang w:eastAsia="es-CO"/>
+        </w:rPr>
+      </w:pPr>
     </w:p>
     <w:p>
       <w:pPr>
@@ -2161,7 +2689,31 @@
         <w:rPr>
           <w:rFonts w:asciiTheme="minorHAnsi" w:hAnsiTheme="minorHAnsi" w:cstheme="minorHAnsi"/>
         </w:rPr>
-        <w:t xml:space="preserve"> óptimas condiciones, so pena de considerarse perdedor del encuentro a favor de su contendor, con un marcador de tres por cero (3 x 0).  Dicha condición óptima del balón será determinada por el juez del encuentro.</w:t>
+        <w:t xml:space="preserve"> óptimas condiciones, so pena de considerarse perdedor del encuentro a favor de su contendor</w:t>
+      </w:r>
+      <w:r>
+        <w:rPr>
+          <w:rFonts w:asciiTheme="minorHAnsi" w:hAnsiTheme="minorHAnsi" w:cstheme="minorHAnsi"/>
+        </w:rPr>
+        <w:t xml:space="preserve"> si no lo presenta al momento de iniciar el partido</w:t>
+      </w:r>
+      <w:r>
+        <w:rPr>
+          <w:rFonts w:asciiTheme="minorHAnsi" w:hAnsiTheme="minorHAnsi" w:cstheme="minorHAnsi"/>
+        </w:rPr>
+        <w:t xml:space="preserve">, con un marcador de tres por cero (3 x 0).  </w:t>
+      </w:r>
+      <w:r>
+        <w:rPr>
+          <w:rFonts w:asciiTheme="minorHAnsi" w:hAnsiTheme="minorHAnsi" w:cstheme="minorHAnsi"/>
+        </w:rPr>
+        <w:t>La</w:t>
+      </w:r>
+      <w:r>
+        <w:rPr>
+          <w:rFonts w:asciiTheme="minorHAnsi" w:hAnsiTheme="minorHAnsi" w:cstheme="minorHAnsi"/>
+        </w:rPr>
+        <w:t xml:space="preserve"> condición óptima del balón será determinada por el juez del encuentro.</w:t>
       </w:r>
     </w:p>
     <w:p>
@@ -2293,7 +2845,7 @@
           <w:bCs w:val="0"/>
           <w:szCs w:val="22"/>
         </w:rPr>
-        <w:t>: el jugador sancionado deberá entregar en el siguiente partido 5.000 pesos en recargas Wplay</w:t>
+        <w:t xml:space="preserve">: el jugador sancionado deberá entregar en el siguiente partido </w:t>
       </w:r>
       <w:r>
         <w:rPr>
@@ -2302,8 +2854,9 @@
           <w:bCs w:val="0"/>
           <w:szCs w:val="22"/>
         </w:rPr>
-        <w:t>.co,</w:t>
-      </w:r>
+        <w:t xml:space="preserve">un </w:t>
+      </w:r>
+      <w:proofErr w:type="spellStart"/>
       <w:r>
         <w:rPr>
           <w:rFonts w:asciiTheme="minorHAnsi" w:hAnsiTheme="minorHAnsi" w:cstheme="minorHAnsi"/>
@@ -2311,8 +2864,9 @@
           <w:bCs w:val="0"/>
           <w:szCs w:val="22"/>
         </w:rPr>
-        <w:t xml:space="preserve"> Un jugador quedará suspendido automáticamente para el próximo partido si ha recibido tres (3) tarjetas amarillas en partidos diferentes. Si el jugador no presenta</w:t>
-      </w:r>
+        <w:t>tiket</w:t>
+      </w:r>
+      <w:proofErr w:type="spellEnd"/>
       <w:r>
         <w:rPr>
           <w:rFonts w:asciiTheme="minorHAnsi" w:hAnsiTheme="minorHAnsi" w:cstheme="minorHAnsi"/>
@@ -2320,7 +2874,63 @@
           <w:bCs w:val="0"/>
           <w:szCs w:val="22"/>
         </w:rPr>
-        <w:t xml:space="preserve"> el tiket de recarga</w:t>
+        <w:t xml:space="preserve"> de recarga en wplay.co por valor de $</w:t>
+      </w:r>
+      <w:r>
+        <w:rPr>
+          <w:rFonts w:asciiTheme="minorHAnsi" w:hAnsiTheme="minorHAnsi" w:cstheme="minorHAnsi"/>
+          <w:b w:val="0"/>
+          <w:bCs w:val="0"/>
+          <w:szCs w:val="22"/>
+        </w:rPr>
+        <w:t>5.000 pesos</w:t>
+      </w:r>
+      <w:r>
+        <w:rPr>
+          <w:rFonts w:asciiTheme="minorHAnsi" w:hAnsiTheme="minorHAnsi" w:cstheme="minorHAnsi"/>
+          <w:b w:val="0"/>
+          <w:bCs w:val="0"/>
+          <w:szCs w:val="22"/>
+        </w:rPr>
+        <w:t>,</w:t>
+      </w:r>
+      <w:r>
+        <w:rPr>
+          <w:rFonts w:asciiTheme="minorHAnsi" w:hAnsiTheme="minorHAnsi" w:cstheme="minorHAnsi"/>
+          <w:b w:val="0"/>
+          <w:bCs w:val="0"/>
+          <w:szCs w:val="22"/>
+        </w:rPr>
+        <w:t xml:space="preserve"> Un jugador quedará suspendido automáticamente para el próximo partido si ha recibido tres (3) tarjetas amarillas en partidos diferentes. Si el jugador no presenta</w:t>
+      </w:r>
+      <w:r>
+        <w:rPr>
+          <w:rFonts w:asciiTheme="minorHAnsi" w:hAnsiTheme="minorHAnsi" w:cstheme="minorHAnsi"/>
+          <w:b w:val="0"/>
+          <w:bCs w:val="0"/>
+          <w:szCs w:val="22"/>
+        </w:rPr>
+        <w:t xml:space="preserve"> el </w:t>
+      </w:r>
+      <w:proofErr w:type="spellStart"/>
+      <w:r>
+        <w:rPr>
+          <w:rFonts w:asciiTheme="minorHAnsi" w:hAnsiTheme="minorHAnsi" w:cstheme="minorHAnsi"/>
+          <w:b w:val="0"/>
+          <w:bCs w:val="0"/>
+          <w:szCs w:val="22"/>
+        </w:rPr>
+        <w:t>tiket</w:t>
+      </w:r>
+      <w:proofErr w:type="spellEnd"/>
+      <w:r>
+        <w:rPr>
+          <w:rFonts w:asciiTheme="minorHAnsi" w:hAnsiTheme="minorHAnsi" w:cstheme="minorHAnsi"/>
+          <w:b w:val="0"/>
+          <w:bCs w:val="0"/>
+          <w:szCs w:val="22"/>
+        </w:rPr>
+        <w:t xml:space="preserve"> de recarga</w:t>
       </w:r>
       <w:r>
         <w:rPr>
@@ -2355,7 +2965,7 @@
         <w:rPr>
           <w:rFonts w:asciiTheme="minorHAnsi" w:hAnsiTheme="minorHAnsi" w:cstheme="minorHAnsi"/>
         </w:rPr>
-        <w:t xml:space="preserve">: La expulsión de un jugador del campo de juego generará la suspensión automática de la misma para intervenir en el siguiente partido </w:t>
+        <w:t xml:space="preserve">: La expulsión de un jugador del campo de juego generará la suspensión automática para intervenir en el siguiente partido </w:t>
       </w:r>
       <w:r>
         <w:rPr>
@@ -2374,25 +2984,69 @@
         <w:rPr>
           <w:rFonts w:asciiTheme="minorHAnsi" w:hAnsiTheme="minorHAnsi" w:cstheme="minorHAnsi"/>
         </w:rPr>
-        <w:t xml:space="preserve">. Si fuese sancionado con suspensión de más de un partido la Comisión Disciplinaria lo comunicará </w:t>
-      </w:r>
-      <w:r>
-        <w:rPr>
-          <w:rFonts w:asciiTheme="minorHAnsi" w:hAnsiTheme="minorHAnsi" w:cstheme="minorHAnsi"/>
-        </w:rPr>
-        <w:t>en los comunicados una vez termine cada fecha programada</w:t>
-      </w:r>
-      <w:r>
-        <w:rPr>
-          <w:rFonts w:asciiTheme="minorHAnsi" w:hAnsiTheme="minorHAnsi" w:cstheme="minorHAnsi"/>
-        </w:rPr>
-        <w:t xml:space="preserve">. El jugador sancionado deberá entregar en el siguiente partido </w:t>
-      </w:r>
-      <w:r>
-        <w:rPr>
-          <w:rFonts w:asciiTheme="minorHAnsi" w:hAnsiTheme="minorHAnsi" w:cstheme="minorHAnsi"/>
-        </w:rPr>
-        <w:t>un tiket de recarga de wplay.co por valor de $</w:t>
+        <w:t xml:space="preserve">. Si fuese sancionado con suspensión de más de un partido la Comisión Disciplinaria lo </w:t>
+      </w:r>
+      <w:r>
+        <w:rPr>
+          <w:rFonts w:asciiTheme="minorHAnsi" w:hAnsiTheme="minorHAnsi" w:cstheme="minorHAnsi"/>
+        </w:rPr>
+        <w:t>comunicará una</w:t>
+      </w:r>
+      <w:r>
+        <w:rPr>
+          <w:rFonts w:asciiTheme="minorHAnsi" w:hAnsiTheme="minorHAnsi" w:cstheme="minorHAnsi"/>
+        </w:rPr>
+        <w:t xml:space="preserve"> vez termin</w:t>
+      </w:r>
+      <w:r>
+        <w:rPr>
+          <w:rFonts w:asciiTheme="minorHAnsi" w:hAnsiTheme="minorHAnsi" w:cstheme="minorHAnsi"/>
+        </w:rPr>
+        <w:t>ada</w:t>
+      </w:r>
+      <w:r>
+        <w:rPr>
+          <w:rFonts w:asciiTheme="minorHAnsi" w:hAnsiTheme="minorHAnsi" w:cstheme="minorHAnsi"/>
+        </w:rPr>
+        <w:t xml:space="preserve"> cada fecha programada</w:t>
+      </w:r>
+      <w:r>
+        <w:rPr>
+          <w:rFonts w:asciiTheme="minorHAnsi" w:hAnsiTheme="minorHAnsi" w:cstheme="minorHAnsi"/>
+        </w:rPr>
+        <w:t xml:space="preserve">. </w:t>
+      </w:r>
+      <w:r>
+        <w:rPr>
+          <w:rFonts w:asciiTheme="minorHAnsi" w:hAnsiTheme="minorHAnsi" w:cstheme="minorHAnsi"/>
+        </w:rPr>
+        <w:t>Así mismo e</w:t>
+      </w:r>
+      <w:r>
+        <w:rPr>
+          <w:rFonts w:asciiTheme="minorHAnsi" w:hAnsiTheme="minorHAnsi" w:cstheme="minorHAnsi"/>
+        </w:rPr>
+        <w:t xml:space="preserve">l jugador sancionado deberá entregar en el siguiente partido </w:t>
+      </w:r>
+      <w:r>
+        <w:rPr>
+          <w:rFonts w:asciiTheme="minorHAnsi" w:hAnsiTheme="minorHAnsi" w:cstheme="minorHAnsi"/>
+        </w:rPr>
+        <w:t xml:space="preserve">un </w:t>
+      </w:r>
+      <w:proofErr w:type="spellStart"/>
+      <w:r>
+        <w:rPr>
+          <w:rFonts w:asciiTheme="minorHAnsi" w:hAnsiTheme="minorHAnsi" w:cstheme="minorHAnsi"/>
+        </w:rPr>
+        <w:t>tiket</w:t>
+      </w:r>
+      <w:proofErr w:type="spellEnd"/>
+      <w:r>
+        <w:rPr>
+          <w:rFonts w:asciiTheme="minorHAnsi" w:hAnsiTheme="minorHAnsi" w:cstheme="minorHAnsi"/>
+        </w:rPr>
+        <w:t xml:space="preserve"> de recarga de wplay.co por valor de $</w:t>
       </w:r>
       <w:r>
         <w:rPr>
@@ -2404,7 +3058,21 @@
         <w:rPr>
           <w:rFonts w:asciiTheme="minorHAnsi" w:hAnsiTheme="minorHAnsi" w:cstheme="minorHAnsi"/>
         </w:rPr>
-        <w:t>el tiket de</w:t>
+        <w:t xml:space="preserve">el </w:t>
+      </w:r>
+      <w:proofErr w:type="spellStart"/>
+      <w:r>
+        <w:rPr>
+          <w:rFonts w:asciiTheme="minorHAnsi" w:hAnsiTheme="minorHAnsi" w:cstheme="minorHAnsi"/>
+        </w:rPr>
+        <w:t>tiket</w:t>
+      </w:r>
+      <w:proofErr w:type="spellEnd"/>
+      <w:r>
+        <w:rPr>
+          <w:rFonts w:asciiTheme="minorHAnsi" w:hAnsiTheme="minorHAnsi" w:cstheme="minorHAnsi"/>
+        </w:rPr>
+        <w:t xml:space="preserve"> de</w:t>
       </w:r>
       <w:r>
         <w:rPr>
@@ -2516,7 +3184,7 @@
           <w:rFonts w:asciiTheme="minorHAnsi" w:hAnsiTheme="minorHAnsi" w:cstheme="minorHAnsi"/>
           <w:color w:val="000000" w:themeColor="text1"/>
         </w:rPr>
-        <w:t>18</w:t>
+        <w:t>25</w:t>
       </w:r>
       <w:r>
         <w:rPr>
@@ -2675,11 +3343,12 @@
           <w:lang w:val="es-MX"/>
         </w:rPr>
       </w:pPr>
-      <w:bookmarkStart w:id="0" w:name="_Hlk339935"/>
-      <w:r>
-        <w:rPr>
-          <w:rFonts w:asciiTheme="minorHAnsi" w:hAnsiTheme="minorHAnsi" w:cstheme="minorHAnsi"/>
-        </w:rPr>
+      <w:bookmarkStart w:id="1" w:name="_Hlk339935"/>
+      <w:r>
+        <w:rPr>
+          <w:rFonts w:asciiTheme="minorHAnsi" w:hAnsiTheme="minorHAnsi" w:cstheme="minorHAnsi"/>
+        </w:rPr>
+        <w:lastRenderedPageBreak/>
         <w:t>El equipo campeón de</w:t>
       </w:r>
       <w:r>
@@ -2956,7 +3625,27 @@
         <w:t>pesos consignados a la cuenta bancaria personal del ganador.</w:t>
       </w:r>
     </w:p>
-    <w:bookmarkEnd w:id="0"/>
+    <w:p>
+      <w:pPr>
+        <w:pStyle w:val="Prrafodelista"/>
+        <w:numPr>
+          <w:ilvl w:val="0"/>
+          <w:numId w:val="32"/>
+        </w:numPr>
+        <w:spacing w:after="0" w:line="360" w:lineRule="auto"/>
+        <w:jc w:val="both"/>
+        <w:rPr>
+          <w:rFonts w:asciiTheme="minorHAnsi" w:hAnsiTheme="minorHAnsi" w:cstheme="minorHAnsi"/>
+        </w:rPr>
+      </w:pPr>
+      <w:r>
+        <w:rPr>
+          <w:rFonts w:asciiTheme="minorHAnsi" w:hAnsiTheme="minorHAnsi" w:cstheme="minorHAnsi"/>
+        </w:rPr>
+        <w:t>En ningún momento se entregará dinero en efectivo a los ganadores en la categoría antes mencionada.</w:t>
+      </w:r>
+    </w:p>
+    <w:bookmarkEnd w:id="1"/>
     <w:p>
       <w:pPr>
         <w:spacing w:after="0" w:line="240" w:lineRule="auto"/>
@@ -3212,7 +3901,7 @@
         <w:rPr>
           <w:rFonts w:asciiTheme="minorHAnsi" w:hAnsiTheme="minorHAnsi" w:cstheme="minorHAnsi"/>
         </w:rPr>
-        <w:t xml:space="preserve"> se reserva el derecho, a su propia discreción, de </w:t>
+        <w:t xml:space="preserve"> se reserva el derecho a su propia discreción de </w:t>
       </w:r>
       <w:r>
         <w:rPr>
@@ -3307,7 +3996,21 @@
         <w:rPr>
           <w:rFonts w:asciiTheme="minorHAnsi" w:hAnsiTheme="minorHAnsi" w:cstheme="minorHAnsi"/>
         </w:rPr>
-        <w:t>premiación, entrega de medalleria y trofeos</w:t>
+        <w:t xml:space="preserve">premiación, entrega de </w:t>
+      </w:r>
+      <w:proofErr w:type="spellStart"/>
+      <w:r>
+        <w:rPr>
+          <w:rFonts w:asciiTheme="minorHAnsi" w:hAnsiTheme="minorHAnsi" w:cstheme="minorHAnsi"/>
+        </w:rPr>
+        <w:t>medalleria</w:t>
+      </w:r>
+      <w:proofErr w:type="spellEnd"/>
+      <w:r>
+        <w:rPr>
+          <w:rFonts w:asciiTheme="minorHAnsi" w:hAnsiTheme="minorHAnsi" w:cstheme="minorHAnsi"/>
+        </w:rPr>
+        <w:t xml:space="preserve"> y trofeos</w:t>
       </w:r>
       <w:r>
         <w:rPr>
@@ -3331,7 +4034,21 @@
         <w:rPr>
           <w:rFonts w:asciiTheme="minorHAnsi" w:hAnsiTheme="minorHAnsi" w:cstheme="minorHAnsi"/>
         </w:rPr>
-        <w:t xml:space="preserve"> en las canchas de marchagas el día sábado 28 de marzo de 2020, y la consignación a los equipos ganadores del </w:t>
+        <w:t xml:space="preserve"> en las canchas de </w:t>
+      </w:r>
+      <w:proofErr w:type="spellStart"/>
+      <w:r>
+        <w:rPr>
+          <w:rFonts w:asciiTheme="minorHAnsi" w:hAnsiTheme="minorHAnsi" w:cstheme="minorHAnsi"/>
+        </w:rPr>
+        <w:t>marchagas</w:t>
+      </w:r>
+      <w:proofErr w:type="spellEnd"/>
+      <w:r>
+        <w:rPr>
+          <w:rFonts w:asciiTheme="minorHAnsi" w:hAnsiTheme="minorHAnsi" w:cstheme="minorHAnsi"/>
+        </w:rPr>
+        <w:t xml:space="preserve"> el día sábado 28 de marzo de 2020, y la consignación a los equipos ganadores del </w:t>
       </w:r>
       <w:r>
         <w:rPr>
@@ -3359,6 +4076,31 @@
         </w:rPr>
         <w:t xml:space="preserve"> el lunes 30 de marzo en las cuentas bancarias habilitadas por los respectivos ganadores.</w:t>
       </w:r>
+    </w:p>
+    <w:p>
+      <w:pPr>
+        <w:jc w:val="both"/>
+        <w:rPr>
+          <w:rFonts w:asciiTheme="minorHAnsi" w:hAnsiTheme="minorHAnsi" w:cstheme="minorHAnsi"/>
+        </w:rPr>
+      </w:pPr>
+    </w:p>
+    <w:p>
+      <w:pPr>
+        <w:jc w:val="both"/>
+        <w:rPr>
+          <w:rFonts w:asciiTheme="minorHAnsi" w:hAnsiTheme="minorHAnsi" w:cstheme="minorHAnsi"/>
+        </w:rPr>
+      </w:pPr>
+    </w:p>
+    <w:p>
+      <w:pPr>
+        <w:jc w:val="both"/>
+        <w:rPr>
+          <w:rFonts w:asciiTheme="minorHAnsi" w:hAnsiTheme="minorHAnsi" w:cstheme="minorHAnsi"/>
+          <w:color w:val="000000"/>
+        </w:rPr>
+      </w:pPr>
     </w:p>
     <w:p>
       <w:pPr>
@@ -3458,7 +4200,6 @@
           <w:bCs/>
         </w:rPr>
       </w:pPr>
-      <w:bookmarkStart w:id="1" w:name="_GoBack"/>
       <w:r>
         <w:rPr>
           <w:rFonts w:asciiTheme="minorHAnsi" w:hAnsiTheme="minorHAnsi" w:cstheme="minorHAnsi"/>
@@ -3492,7 +4233,21 @@
           <w:rFonts w:asciiTheme="minorHAnsi" w:hAnsiTheme="minorHAnsi" w:cstheme="minorHAnsi"/>
           <w:bCs/>
         </w:rPr>
-        <w:t xml:space="preserve"> los partidos en las fechas estipuladas.</w:t>
+        <w:t xml:space="preserve"> los partidos en las fechas estipuladas</w:t>
+      </w:r>
+      <w:r>
+        <w:rPr>
+          <w:rFonts w:asciiTheme="minorHAnsi" w:hAnsiTheme="minorHAnsi" w:cstheme="minorHAnsi"/>
+          <w:bCs/>
+        </w:rPr>
+        <w:t xml:space="preserve"> del 1er torneo wplay.co en la ciudad de Manizales</w:t>
+      </w:r>
+      <w:r>
+        <w:rPr>
+          <w:rFonts w:asciiTheme="minorHAnsi" w:hAnsiTheme="minorHAnsi" w:cstheme="minorHAnsi"/>
+          <w:bCs/>
+        </w:rPr>
+        <w:t>.</w:t>
       </w:r>
     </w:p>
     <w:p>
@@ -3621,31 +4376,33 @@
         <w:rPr>
           <w:rFonts w:asciiTheme="minorHAnsi" w:hAnsiTheme="minorHAnsi" w:cstheme="minorHAnsi"/>
         </w:rPr>
-        <w:t>Póliza de primeros auxilios para los jugadores que durante el torneo</w:t>
-      </w:r>
-      <w:r>
-        <w:rPr>
-          <w:rFonts w:asciiTheme="minorHAnsi" w:hAnsiTheme="minorHAnsi" w:cstheme="minorHAnsi"/>
-          <w:bCs/>
-        </w:rPr>
-        <w:t xml:space="preserve"> programado por </w:t>
-      </w:r>
-      <w:r>
-        <w:rPr>
-          <w:rFonts w:asciiTheme="minorHAnsi" w:hAnsiTheme="minorHAnsi" w:cstheme="minorHAnsi"/>
-          <w:bCs/>
-        </w:rPr>
-        <w:t>WPLAY</w:t>
-      </w:r>
-      <w:r>
-        <w:rPr>
-          <w:rFonts w:asciiTheme="minorHAnsi" w:hAnsiTheme="minorHAnsi" w:cstheme="minorHAnsi"/>
-          <w:bCs/>
-        </w:rPr>
-        <w:t xml:space="preserve"> lo requieran</w:t>
-      </w:r>
-    </w:p>
-    <w:bookmarkEnd w:id="1"/>
+        <w:t xml:space="preserve">Póliza de primeros auxilios para </w:t>
+      </w:r>
+      <w:r>
+        <w:rPr>
+          <w:rFonts w:asciiTheme="minorHAnsi" w:hAnsiTheme="minorHAnsi" w:cstheme="minorHAnsi"/>
+        </w:rPr>
+        <w:t xml:space="preserve">todos </w:t>
+      </w:r>
+      <w:r>
+        <w:rPr>
+          <w:rFonts w:asciiTheme="minorHAnsi" w:hAnsiTheme="minorHAnsi" w:cstheme="minorHAnsi"/>
+        </w:rPr>
+        <w:t>los jugadores</w:t>
+      </w:r>
+      <w:r>
+        <w:rPr>
+          <w:rFonts w:asciiTheme="minorHAnsi" w:hAnsiTheme="minorHAnsi" w:cstheme="minorHAnsi"/>
+        </w:rPr>
+        <w:t xml:space="preserve"> inscritos al torneo.</w:t>
+      </w:r>
+      <w:r>
+        <w:rPr>
+          <w:rFonts w:asciiTheme="minorHAnsi" w:hAnsiTheme="minorHAnsi" w:cstheme="minorHAnsi"/>
+        </w:rPr>
+        <w:t xml:space="preserve"> </w:t>
+      </w:r>
+    </w:p>
     <w:p>
       <w:pPr>
         <w:pStyle w:val="Prrafodelista"/>
@@ -3660,7 +4417,6 @@
     <w:p>
       <w:pPr>
         <w:spacing w:after="0" w:line="240" w:lineRule="auto"/>
-        <w:ind w:left="357"/>
         <w:jc w:val="both"/>
         <w:rPr>
           <w:rFonts w:asciiTheme="minorHAnsi" w:hAnsiTheme="minorHAnsi" w:cstheme="minorHAnsi"/>
@@ -3748,6 +4504,12 @@
         <w:rPr>
           <w:rFonts w:asciiTheme="minorHAnsi" w:hAnsiTheme="minorHAnsi" w:cstheme="minorHAnsi"/>
         </w:rPr>
+        <w:t xml:space="preserve"> y/o de transporte</w:t>
+      </w:r>
+      <w:r>
+        <w:rPr>
+          <w:rFonts w:asciiTheme="minorHAnsi" w:hAnsiTheme="minorHAnsi" w:cstheme="minorHAnsi"/>
+        </w:rPr>
         <w:t xml:space="preserve"> durante el evento</w:t>
       </w:r>
       <w:r>
@@ -3808,7 +4570,6 @@
         <w:rPr>
           <w:rFonts w:asciiTheme="minorHAnsi" w:hAnsiTheme="minorHAnsi" w:cstheme="minorHAnsi"/>
         </w:rPr>
-        <w:lastRenderedPageBreak/>
         <w:t xml:space="preserve">Dado el requisito de cumplimiento íntegro de las condiciones del concurso y la explicación detallada de la mecánica del mismo, </w:t>
       </w:r>
       <w:r>
@@ -3881,7 +4642,31 @@
         <w:rPr>
           <w:rFonts w:asciiTheme="minorHAnsi" w:hAnsiTheme="minorHAnsi" w:cstheme="minorHAnsi"/>
         </w:rPr>
-        <w:t xml:space="preserve"> dispone personal de primeros auxilios para cualquier caso de emergencia que se presente.</w:t>
+        <w:t xml:space="preserve"> dispone </w:t>
+      </w:r>
+      <w:r>
+        <w:rPr>
+          <w:rFonts w:asciiTheme="minorHAnsi" w:hAnsiTheme="minorHAnsi" w:cstheme="minorHAnsi"/>
+        </w:rPr>
+        <w:t xml:space="preserve">de </w:t>
+      </w:r>
+      <w:r>
+        <w:rPr>
+          <w:rFonts w:asciiTheme="minorHAnsi" w:hAnsiTheme="minorHAnsi" w:cstheme="minorHAnsi"/>
+        </w:rPr>
+        <w:t xml:space="preserve">personal </w:t>
+      </w:r>
+      <w:r>
+        <w:rPr>
+          <w:rFonts w:asciiTheme="minorHAnsi" w:hAnsiTheme="minorHAnsi" w:cstheme="minorHAnsi"/>
+        </w:rPr>
+        <w:t>capacitado en</w:t>
+      </w:r>
+      <w:r>
+        <w:rPr>
+          <w:rFonts w:asciiTheme="minorHAnsi" w:hAnsiTheme="minorHAnsi" w:cstheme="minorHAnsi"/>
+        </w:rPr>
+        <w:t xml:space="preserve"> primeros auxilios para cualquier caso de emergencia que se presente.</w:t>
       </w:r>
     </w:p>
     <w:p>
@@ -3970,6 +4755,49 @@
         </w:rPr>
         <w:t>Condiciones</w:t>
       </w:r>
+      <w:r>
+        <w:rPr>
+          <w:rFonts w:asciiTheme="minorHAnsi" w:hAnsiTheme="minorHAnsi" w:cstheme="minorHAnsi"/>
+          <w:b/>
+          <w:bCs/>
+        </w:rPr>
+        <w:t xml:space="preserve"> Generales</w:t>
+      </w:r>
+    </w:p>
+    <w:p>
+      <w:pPr>
+        <w:spacing w:after="0" w:line="240" w:lineRule="auto"/>
+        <w:jc w:val="both"/>
+        <w:rPr>
+          <w:rFonts w:asciiTheme="minorHAnsi" w:hAnsiTheme="minorHAnsi" w:cstheme="minorHAnsi"/>
+          <w:b/>
+          <w:bCs/>
+        </w:rPr>
+      </w:pPr>
+    </w:p>
+    <w:p>
+      <w:pPr>
+        <w:pStyle w:val="Prrafodelista"/>
+        <w:numPr>
+          <w:ilvl w:val="0"/>
+          <w:numId w:val="33"/>
+        </w:numPr>
+        <w:spacing w:after="0" w:line="240" w:lineRule="auto"/>
+        <w:jc w:val="both"/>
+        <w:rPr>
+          <w:rFonts w:asciiTheme="minorHAnsi" w:hAnsiTheme="minorHAnsi" w:cstheme="minorHAnsi"/>
+          <w:b/>
+          <w:bCs/>
+        </w:rPr>
+      </w:pPr>
+      <w:r>
+        <w:rPr>
+          <w:rFonts w:asciiTheme="minorHAnsi" w:hAnsiTheme="minorHAnsi" w:cstheme="minorHAnsi"/>
+          <w:b/>
+          <w:bCs/>
+        </w:rPr>
+        <w:t>Torneo solo para mayores de edad (+18)</w:t>
+      </w:r>
     </w:p>
     <w:p>
       <w:pPr>
@@ -4020,7 +4848,7 @@
         <w:rPr>
           <w:rFonts w:asciiTheme="minorHAnsi" w:hAnsiTheme="minorHAnsi" w:cstheme="minorHAnsi"/>
         </w:rPr>
-        <w:t>documento</w:t>
+        <w:t>cedula de ciudadanía original</w:t>
       </w:r>
       <w:r>
         <w:rPr>
@@ -4044,19 +4872,19 @@
         <w:rPr>
           <w:rFonts w:asciiTheme="minorHAnsi" w:hAnsiTheme="minorHAnsi" w:cstheme="minorHAnsi"/>
         </w:rPr>
-        <w:t>. Solo así</w:t>
-      </w:r>
-      <w:r>
-        <w:rPr>
-          <w:rFonts w:asciiTheme="minorHAnsi" w:hAnsiTheme="minorHAnsi" w:cstheme="minorHAnsi"/>
-        </w:rPr>
-        <w:t>,</w:t>
-      </w:r>
-      <w:r>
-        <w:rPr>
-          <w:rFonts w:asciiTheme="minorHAnsi" w:hAnsiTheme="minorHAnsi" w:cstheme="minorHAnsi"/>
-        </w:rPr>
-        <w:t xml:space="preserve"> se hará entrega del premio</w:t>
+        <w:t>. Solo así se</w:t>
+      </w:r>
+      <w:r>
+        <w:rPr>
+          <w:rFonts w:asciiTheme="minorHAnsi" w:hAnsiTheme="minorHAnsi" w:cstheme="minorHAnsi"/>
+        </w:rPr>
+        <w:t xml:space="preserve"> validará y</w:t>
+      </w:r>
+      <w:r>
+        <w:rPr>
+          <w:rFonts w:asciiTheme="minorHAnsi" w:hAnsiTheme="minorHAnsi" w:cstheme="minorHAnsi"/>
+        </w:rPr>
+        <w:t xml:space="preserve"> hará entrega del premio</w:t>
       </w:r>
       <w:r>
         <w:rPr>
@@ -4131,7 +4959,13 @@
         <w:rPr>
           <w:rFonts w:asciiTheme="minorHAnsi" w:hAnsiTheme="minorHAnsi" w:cstheme="minorHAnsi"/>
         </w:rPr>
-        <w:t>s de brindar información correcta para la consignación de los premios antes descritos.</w:t>
+        <w:t>s de brindar información correcta para la consignación de los premios antes descritos</w:t>
+      </w:r>
+      <w:r>
+        <w:rPr>
+          <w:rFonts w:asciiTheme="minorHAnsi" w:hAnsiTheme="minorHAnsi" w:cstheme="minorHAnsi"/>
+        </w:rPr>
+        <w:t>, en este caso certificado bancario que lo acredite como dueño de la cuenta.</w:t>
       </w:r>
     </w:p>
     <w:p>
@@ -4152,7 +4986,37 @@
         <w:rPr>
           <w:rFonts w:asciiTheme="minorHAnsi" w:hAnsiTheme="minorHAnsi" w:cstheme="minorHAnsi"/>
         </w:rPr>
-        <w:t xml:space="preserve">CONEXIÓN EVENTOS Y SERVICIOS S.A.S Y WPLAY.CO no se hacen responsables del uso y manejo de los premios consignados y la destinación de los mismos, será responsabilidad de los capitanes y de los equipos ganadores el uso y manejo de la respectiva </w:t>
+        <w:t xml:space="preserve">CONEXIÓN EVENTOS Y SERVICIOS S.A.S Y WPLAY.CO no se hacen responsables del uso y manejo de los premios consignados y la destinación de </w:t>
+      </w:r>
+      <w:r>
+        <w:rPr>
+          <w:rFonts w:asciiTheme="minorHAnsi" w:hAnsiTheme="minorHAnsi" w:cstheme="minorHAnsi"/>
+        </w:rPr>
+        <w:t>estos</w:t>
+      </w:r>
+      <w:r>
+        <w:rPr>
+          <w:rFonts w:asciiTheme="minorHAnsi" w:hAnsiTheme="minorHAnsi" w:cstheme="minorHAnsi"/>
+        </w:rPr>
+        <w:t>,</w:t>
+      </w:r>
+      <w:r>
+        <w:rPr>
+          <w:rFonts w:asciiTheme="minorHAnsi" w:hAnsiTheme="minorHAnsi" w:cstheme="minorHAnsi"/>
+        </w:rPr>
+        <w:t xml:space="preserve"> </w:t>
+      </w:r>
+      <w:r>
+        <w:rPr>
+          <w:rFonts w:asciiTheme="minorHAnsi" w:hAnsiTheme="minorHAnsi" w:cstheme="minorHAnsi"/>
+        </w:rPr>
+        <w:t>s</w:t>
+      </w:r>
+      <w:r>
+        <w:rPr>
+          <w:rFonts w:asciiTheme="minorHAnsi" w:hAnsiTheme="minorHAnsi" w:cstheme="minorHAnsi"/>
+        </w:rPr>
+        <w:t xml:space="preserve">erá responsabilidad de los capitanes y de los equipos ganadores el uso y manejo de la respectiva </w:t>
       </w:r>
       <w:r>
         <w:rPr>
@@ -4308,6 +5172,7 @@
         <w:rPr>
           <w:rFonts w:asciiTheme="minorHAnsi" w:hAnsiTheme="minorHAnsi" w:cstheme="minorHAnsi"/>
         </w:rPr>
+        <w:lastRenderedPageBreak/>
         <w:t>En caso de que uno de los integrantes de</w:t>
       </w:r>
       <w:r>
@@ -4344,13 +5209,31 @@
         <w:rPr>
           <w:rFonts w:asciiTheme="minorHAnsi" w:hAnsiTheme="minorHAnsi" w:cstheme="minorHAnsi"/>
         </w:rPr>
-        <w:t xml:space="preserve"> evento, </w:t>
-      </w:r>
-      <w:r>
-        <w:rPr>
-          <w:rFonts w:asciiTheme="minorHAnsi" w:hAnsiTheme="minorHAnsi" w:cstheme="minorHAnsi"/>
-        </w:rPr>
-        <w:t>estos premios serán entregados y serán responsabilidad del capitán de los equipos ganadores.</w:t>
+        <w:t xml:space="preserve"> </w:t>
+      </w:r>
+      <w:r>
+        <w:rPr>
+          <w:rFonts w:asciiTheme="minorHAnsi" w:hAnsiTheme="minorHAnsi" w:cstheme="minorHAnsi"/>
+        </w:rPr>
+        <w:t>evento, será</w:t>
+      </w:r>
+      <w:r>
+        <w:rPr>
+          <w:rFonts w:asciiTheme="minorHAnsi" w:hAnsiTheme="minorHAnsi" w:cstheme="minorHAnsi"/>
+        </w:rPr>
+        <w:t xml:space="preserve"> responsabilidad del capitán de los equipos ganadores</w:t>
+      </w:r>
+      <w:r>
+        <w:rPr>
+          <w:rFonts w:asciiTheme="minorHAnsi" w:hAnsiTheme="minorHAnsi" w:cstheme="minorHAnsi"/>
+        </w:rPr>
+        <w:t xml:space="preserve"> la entrega de los mismos</w:t>
+      </w:r>
+      <w:r>
+        <w:rPr>
+          <w:rFonts w:asciiTheme="minorHAnsi" w:hAnsiTheme="minorHAnsi" w:cstheme="minorHAnsi"/>
+        </w:rPr>
+        <w:t>.</w:t>
       </w:r>
     </w:p>
     <w:p>
@@ -4379,7 +5262,49 @@
         <w:rPr>
           <w:rFonts w:asciiTheme="minorHAnsi" w:hAnsiTheme="minorHAnsi" w:cstheme="minorHAnsi"/>
         </w:rPr>
-        <w:t>CONEXIÓN EVENTOS Y SERVICIOS S.A.S Y WPLAY.CO realizaran actas de entregas a cada uno de los ganadores del torneo la cual debe ser firmada por los capitanes de los respectivos equipos como confirmación de la entrega de los premios, al igual que valla menos vencida y goleador del torneo.</w:t>
+        <w:t xml:space="preserve">CONEXIÓN EVENTOS Y SERVICIOS S.A.S Y WPLAY.CO realizaran actas de entregas a cada uno de los ganadores del torneo la cual </w:t>
+      </w:r>
+      <w:r>
+        <w:rPr>
+          <w:rFonts w:asciiTheme="minorHAnsi" w:hAnsiTheme="minorHAnsi" w:cstheme="minorHAnsi"/>
+        </w:rPr>
+        <w:t>debe</w:t>
+      </w:r>
+      <w:r>
+        <w:rPr>
+          <w:rFonts w:asciiTheme="minorHAnsi" w:hAnsiTheme="minorHAnsi" w:cstheme="minorHAnsi"/>
+        </w:rPr>
+        <w:t>ría</w:t>
+      </w:r>
+      <w:r>
+        <w:rPr>
+          <w:rFonts w:asciiTheme="minorHAnsi" w:hAnsiTheme="minorHAnsi" w:cstheme="minorHAnsi"/>
+        </w:rPr>
+        <w:t xml:space="preserve"> ser firmada por los capitanes de los respectivos equipos como confirmación</w:t>
+      </w:r>
+      <w:r>
+        <w:rPr>
+          <w:rFonts w:asciiTheme="minorHAnsi" w:hAnsiTheme="minorHAnsi" w:cstheme="minorHAnsi"/>
+        </w:rPr>
+        <w:t xml:space="preserve"> y condición</w:t>
+      </w:r>
+      <w:r>
+        <w:rPr>
+          <w:rFonts w:asciiTheme="minorHAnsi" w:hAnsiTheme="minorHAnsi" w:cstheme="minorHAnsi"/>
+        </w:rPr>
+        <w:t xml:space="preserve"> de la entrega de los premios, al igual que </w:t>
+      </w:r>
+      <w:r>
+        <w:rPr>
+          <w:rFonts w:asciiTheme="minorHAnsi" w:hAnsiTheme="minorHAnsi" w:cstheme="minorHAnsi"/>
+        </w:rPr>
+        <w:t xml:space="preserve">la premiación a la </w:t>
+      </w:r>
+      <w:r>
+        <w:rPr>
+          <w:rFonts w:asciiTheme="minorHAnsi" w:hAnsiTheme="minorHAnsi" w:cstheme="minorHAnsi"/>
+        </w:rPr>
+        <w:t>valla menos vencida y goleador del torneo.</w:t>
       </w:r>
     </w:p>
     <w:p>
@@ -4455,6 +5380,42 @@
         <w:rPr>
           <w:rFonts w:asciiTheme="minorHAnsi" w:hAnsiTheme="minorHAnsi" w:cstheme="minorHAnsi"/>
         </w:rPr>
+        <w:t xml:space="preserve">CONEXIÓN EVENTOS Y SERVICIOS S.A.S Y WPLAY.CO </w:t>
+      </w:r>
+      <w:r>
+        <w:rPr>
+          <w:rFonts w:asciiTheme="minorHAnsi" w:hAnsiTheme="minorHAnsi" w:cstheme="minorHAnsi"/>
+        </w:rPr>
+        <w:t xml:space="preserve">y libre de cualquier retribución o pago, participar en cualquier actividad promocional (tal como publicidad y fotografía) relacionado </w:t>
+      </w:r>
+      <w:r>
+        <w:rPr>
+          <w:rFonts w:asciiTheme="minorHAnsi" w:hAnsiTheme="minorHAnsi" w:cstheme="minorHAnsi"/>
+        </w:rPr>
+        <w:t xml:space="preserve">con </w:t>
+      </w:r>
+      <w:r>
+        <w:rPr>
+          <w:rFonts w:asciiTheme="minorHAnsi" w:hAnsiTheme="minorHAnsi" w:cstheme="minorHAnsi"/>
+        </w:rPr>
+        <w:t xml:space="preserve">la recepción del premio de acuerdo </w:t>
+      </w:r>
+      <w:r>
+        <w:rPr>
+          <w:rFonts w:asciiTheme="minorHAnsi" w:hAnsiTheme="minorHAnsi" w:cstheme="minorHAnsi"/>
+        </w:rPr>
+        <w:t xml:space="preserve">con </w:t>
+      </w:r>
+      <w:r>
+        <w:rPr>
+          <w:rFonts w:asciiTheme="minorHAnsi" w:hAnsiTheme="minorHAnsi" w:cstheme="minorHAnsi"/>
+        </w:rPr>
+        <w:t xml:space="preserve">lo solicitado razonablemente por </w:t>
+      </w:r>
+      <w:r>
+        <w:rPr>
+          <w:rFonts w:asciiTheme="minorHAnsi" w:hAnsiTheme="minorHAnsi" w:cstheme="minorHAnsi"/>
+        </w:rPr>
         <w:t>WPLAY</w:t>
       </w:r>
       <w:r>
@@ -4462,42 +5423,6 @@
           <w:rFonts w:asciiTheme="minorHAnsi" w:hAnsiTheme="minorHAnsi" w:cstheme="minorHAnsi"/>
         </w:rPr>
         <w:t>.CO</w:t>
-      </w:r>
-      <w:r>
-        <w:rPr>
-          <w:rFonts w:asciiTheme="minorHAnsi" w:hAnsiTheme="minorHAnsi" w:cstheme="minorHAnsi"/>
-        </w:rPr>
-        <w:t xml:space="preserve"> y libre de cualquier retribución o pago, participar en cualquier actividad promocional (tal como publicidad y fotografía) relacionado </w:t>
-      </w:r>
-      <w:r>
-        <w:rPr>
-          <w:rFonts w:asciiTheme="minorHAnsi" w:hAnsiTheme="minorHAnsi" w:cstheme="minorHAnsi"/>
-        </w:rPr>
-        <w:t xml:space="preserve">con </w:t>
-      </w:r>
-      <w:r>
-        <w:rPr>
-          <w:rFonts w:asciiTheme="minorHAnsi" w:hAnsiTheme="minorHAnsi" w:cstheme="minorHAnsi"/>
-        </w:rPr>
-        <w:t xml:space="preserve">la recepción del premio de acuerdo </w:t>
-      </w:r>
-      <w:r>
-        <w:rPr>
-          <w:rFonts w:asciiTheme="minorHAnsi" w:hAnsiTheme="minorHAnsi" w:cstheme="minorHAnsi"/>
-        </w:rPr>
-        <w:t xml:space="preserve">con </w:t>
-      </w:r>
-      <w:r>
-        <w:rPr>
-          <w:rFonts w:asciiTheme="minorHAnsi" w:hAnsiTheme="minorHAnsi" w:cstheme="minorHAnsi"/>
-        </w:rPr>
-        <w:t xml:space="preserve">lo solicitado razonablemente por </w:t>
-      </w:r>
-      <w:r>
-        <w:rPr>
-          <w:rFonts w:asciiTheme="minorHAnsi" w:hAnsiTheme="minorHAnsi" w:cstheme="minorHAnsi"/>
-        </w:rPr>
-        <w:t>WPLAY</w:t>
       </w:r>
       <w:r>
         <w:rPr>
@@ -4532,49 +5457,37 @@
         <w:rPr>
           <w:rFonts w:asciiTheme="minorHAnsi" w:hAnsiTheme="minorHAnsi" w:cstheme="minorHAnsi"/>
         </w:rPr>
-        <w:t xml:space="preserve">Los participantes aceptan que </w:t>
-      </w:r>
-      <w:r>
-        <w:rPr>
-          <w:rFonts w:asciiTheme="minorHAnsi" w:hAnsiTheme="minorHAnsi" w:cstheme="minorHAnsi"/>
-        </w:rPr>
-        <w:t>WPLAY</w:t>
-      </w:r>
-      <w:r>
-        <w:rPr>
-          <w:rFonts w:asciiTheme="minorHAnsi" w:hAnsiTheme="minorHAnsi" w:cstheme="minorHAnsi"/>
-        </w:rPr>
-        <w:t>.CO</w:t>
-      </w:r>
-      <w:r>
-        <w:rPr>
-          <w:rFonts w:asciiTheme="minorHAnsi" w:hAnsiTheme="minorHAnsi" w:cstheme="minorHAnsi"/>
-        </w:rPr>
-        <w:t xml:space="preserve"> use sus nombres, aspecto, imagen y/o voz (incluyendo fotografía, película y/o grabación de la misma) en cualquier medio, por un período de tiempo ilimitado sin remuneración con el propósito de promocionar el </w:t>
-      </w:r>
-      <w:r>
-        <w:rPr>
-          <w:rFonts w:asciiTheme="minorHAnsi" w:hAnsiTheme="minorHAnsi" w:cstheme="minorHAnsi"/>
-        </w:rPr>
-        <w:t>torneo</w:t>
-      </w:r>
-      <w:r>
-        <w:rPr>
-          <w:rFonts w:asciiTheme="minorHAnsi" w:hAnsiTheme="minorHAnsi" w:cstheme="minorHAnsi"/>
-        </w:rPr>
-        <w:t xml:space="preserve"> (incluyendo cualquier resultado) o promocionando cualquier producto comercializado o provisto por </w:t>
-      </w:r>
-      <w:r>
-        <w:rPr>
-          <w:rFonts w:asciiTheme="minorHAnsi" w:hAnsiTheme="minorHAnsi" w:cstheme="minorHAnsi"/>
-        </w:rPr>
-        <w:t>WPLAY</w:t>
-      </w:r>
-      <w:r>
-        <w:rPr>
-          <w:rFonts w:asciiTheme="minorHAnsi" w:hAnsiTheme="minorHAnsi" w:cstheme="minorHAnsi"/>
-        </w:rPr>
-        <w:t xml:space="preserve">. </w:t>
+        <w:t>Ningún equipo sin excepción podrá modificar, cambiar o agregar colores, logos, insignias o cualquier objeto o elemento que altere el diseño oficial de los uniformes entregados a cada equipo participante del torneo. En caso de que se presente alguna alteración de este tipo en algún uniforme de los equipos inscritos este acto será penalizado con la expulsión del torneo sin que esto afecte el torneo en curso y sin</w:t>
+      </w:r>
+      <w:r>
+        <w:rPr>
+          <w:rFonts w:asciiTheme="minorHAnsi" w:hAnsiTheme="minorHAnsi" w:cstheme="minorHAnsi"/>
+        </w:rPr>
+        <w:t xml:space="preserve"> </w:t>
+      </w:r>
+      <w:r>
+        <w:rPr>
+          <w:rFonts w:asciiTheme="minorHAnsi" w:hAnsiTheme="minorHAnsi" w:cstheme="minorHAnsi"/>
+        </w:rPr>
+        <w:t>que el equipo sancionado tenga derecho a alguna clase de indemnidad</w:t>
+      </w:r>
+      <w:r>
+        <w:rPr>
+          <w:rFonts w:asciiTheme="minorHAnsi" w:hAnsiTheme="minorHAnsi" w:cstheme="minorHAnsi"/>
+        </w:rPr>
+        <w:t xml:space="preserve"> por parte de </w:t>
+      </w:r>
+      <w:r>
+        <w:rPr>
+          <w:rFonts w:asciiTheme="minorHAnsi" w:hAnsiTheme="minorHAnsi" w:cstheme="minorHAnsi"/>
+        </w:rPr>
+        <w:t xml:space="preserve">CONEXIÓN EVENTOS Y SERVICIOS S.A.S </w:t>
+      </w:r>
+      <w:r>
+        <w:rPr>
+          <w:rFonts w:asciiTheme="minorHAnsi" w:hAnsiTheme="minorHAnsi" w:cstheme="minorHAnsi"/>
+        </w:rPr>
+        <w:t>Y WPLAY.CO.</w:t>
       </w:r>
     </w:p>
     <w:p>
@@ -4603,7 +5516,7 @@
         <w:rPr>
           <w:rFonts w:asciiTheme="minorHAnsi" w:hAnsiTheme="minorHAnsi" w:cstheme="minorHAnsi"/>
         </w:rPr>
-        <w:t xml:space="preserve">Cada participante acepta que la información provista cuando se inscribe sea ingresada en una base de datos y que </w:t>
+        <w:t xml:space="preserve">Los participantes aceptan que </w:t>
       </w:r>
       <w:r>
         <w:rPr>
@@ -4621,7 +5534,108 @@
         <w:rPr>
           <w:rFonts w:asciiTheme="minorHAnsi" w:hAnsiTheme="minorHAnsi" w:cstheme="minorHAnsi"/>
         </w:rPr>
-        <w:t xml:space="preserve"> pued</w:t>
+        <w:t xml:space="preserve"> use sus nombres, aspecto, imagen y/o voz (incluyendo fotografía, película y/o grabación de la misma) en cualquier medio, por un período de tiempo ilimitado sin remuneración con el propósito de promocionar el </w:t>
+      </w:r>
+      <w:r>
+        <w:rPr>
+          <w:rFonts w:asciiTheme="minorHAnsi" w:hAnsiTheme="minorHAnsi" w:cstheme="minorHAnsi"/>
+        </w:rPr>
+        <w:t>torneo</w:t>
+      </w:r>
+      <w:r>
+        <w:rPr>
+          <w:rFonts w:asciiTheme="minorHAnsi" w:hAnsiTheme="minorHAnsi" w:cstheme="minorHAnsi"/>
+        </w:rPr>
+        <w:t xml:space="preserve"> (incluyendo cualquier resultado) o promocionando cualquier producto comercializado o provisto por </w:t>
+      </w:r>
+      <w:r>
+        <w:rPr>
+          <w:rFonts w:asciiTheme="minorHAnsi" w:hAnsiTheme="minorHAnsi" w:cstheme="minorHAnsi"/>
+        </w:rPr>
+        <w:t>WPLAY</w:t>
+      </w:r>
+      <w:r>
+        <w:rPr>
+          <w:rFonts w:asciiTheme="minorHAnsi" w:hAnsiTheme="minorHAnsi" w:cstheme="minorHAnsi"/>
+        </w:rPr>
+        <w:t>CO</w:t>
+      </w:r>
+      <w:r>
+        <w:rPr>
+          <w:rFonts w:asciiTheme="minorHAnsi" w:hAnsiTheme="minorHAnsi" w:cstheme="minorHAnsi"/>
+        </w:rPr>
+        <w:t xml:space="preserve">. </w:t>
+      </w:r>
+    </w:p>
+    <w:p>
+      <w:pPr>
+        <w:spacing w:after="0" w:line="240" w:lineRule="auto"/>
+        <w:ind w:left="720"/>
+        <w:jc w:val="both"/>
+        <w:rPr>
+          <w:rFonts w:asciiTheme="minorHAnsi" w:hAnsiTheme="minorHAnsi" w:cstheme="minorHAnsi"/>
+        </w:rPr>
+      </w:pPr>
+    </w:p>
+    <w:p>
+      <w:pPr>
+        <w:numPr>
+          <w:ilvl w:val="0"/>
+          <w:numId w:val="17"/>
+        </w:numPr>
+        <w:spacing w:after="0" w:line="240" w:lineRule="auto"/>
+        <w:jc w:val="both"/>
+        <w:rPr>
+          <w:rFonts w:asciiTheme="minorHAnsi" w:hAnsiTheme="minorHAnsi" w:cstheme="minorHAnsi"/>
+        </w:rPr>
+      </w:pPr>
+      <w:r>
+        <w:rPr>
+          <w:rFonts w:asciiTheme="minorHAnsi" w:hAnsiTheme="minorHAnsi" w:cstheme="minorHAnsi"/>
+        </w:rPr>
+        <w:t xml:space="preserve">Cada participante acepta que la información </w:t>
+      </w:r>
+      <w:r>
+        <w:rPr>
+          <w:rFonts w:asciiTheme="minorHAnsi" w:hAnsiTheme="minorHAnsi" w:cstheme="minorHAnsi"/>
+        </w:rPr>
+        <w:t>entregada</w:t>
+      </w:r>
+      <w:r>
+        <w:rPr>
+          <w:rFonts w:asciiTheme="minorHAnsi" w:hAnsiTheme="minorHAnsi" w:cstheme="minorHAnsi"/>
+        </w:rPr>
+        <w:t xml:space="preserve"> </w:t>
+      </w:r>
+      <w:r>
+        <w:rPr>
+          <w:rFonts w:asciiTheme="minorHAnsi" w:hAnsiTheme="minorHAnsi" w:cstheme="minorHAnsi"/>
+        </w:rPr>
+        <w:t>en la inscripción</w:t>
+      </w:r>
+      <w:r>
+        <w:rPr>
+          <w:rFonts w:asciiTheme="minorHAnsi" w:hAnsiTheme="minorHAnsi" w:cstheme="minorHAnsi"/>
+        </w:rPr>
+        <w:t xml:space="preserve"> sea ingresada en una base de datos y que </w:t>
+      </w:r>
+      <w:r>
+        <w:rPr>
+          <w:rFonts w:asciiTheme="minorHAnsi" w:hAnsiTheme="minorHAnsi" w:cstheme="minorHAnsi"/>
+        </w:rPr>
+        <w:t xml:space="preserve">CONEXIÓN EVENTOS Y SERVICIOS S.A.S </w:t>
+      </w:r>
+      <w:r>
+        <w:rPr>
+          <w:rFonts w:asciiTheme="minorHAnsi" w:hAnsiTheme="minorHAnsi" w:cstheme="minorHAnsi"/>
+        </w:rPr>
+        <w:t xml:space="preserve">Y WPLAY.CO </w:t>
+      </w:r>
+      <w:r>
+        <w:rPr>
+          <w:rFonts w:asciiTheme="minorHAnsi" w:hAnsiTheme="minorHAnsi" w:cstheme="minorHAnsi"/>
+        </w:rPr>
+        <w:t>pued</w:t>
       </w:r>
       <w:r>
         <w:rPr>
@@ -4633,14 +5647,7 @@
         <w:rPr>
           <w:rFonts w:asciiTheme="minorHAnsi" w:hAnsiTheme="minorHAnsi" w:cstheme="minorHAnsi"/>
         </w:rPr>
-        <w:t xml:space="preserve"> usar esta información en cualquier medio para futuros propósitos </w:t>
-      </w:r>
-      <w:r>
-        <w:rPr>
-          <w:rFonts w:asciiTheme="minorHAnsi" w:hAnsiTheme="minorHAnsi" w:cstheme="minorHAnsi"/>
-        </w:rPr>
-        <w:lastRenderedPageBreak/>
-        <w:t xml:space="preserve">promocionales, de marketing y publicidad sin referencia o pago u otra compensación para el </w:t>
+        <w:t xml:space="preserve"> usar esta información en cualquier medio para futuros propósitos promocionales, de marketing y publicidad sin referencia o pago u otra compensación para el </w:t>
       </w:r>
       <w:r>
         <w:rPr>
@@ -4658,19 +5665,13 @@
         <w:rPr>
           <w:rFonts w:asciiTheme="minorHAnsi" w:hAnsiTheme="minorHAnsi" w:cstheme="minorHAnsi"/>
         </w:rPr>
-        <w:t>WPLAY</w:t>
-      </w:r>
-      <w:r>
-        <w:rPr>
-          <w:rFonts w:asciiTheme="minorHAnsi" w:hAnsiTheme="minorHAnsi" w:cstheme="minorHAnsi"/>
-        </w:rPr>
-        <w:t>.CO</w:t>
-      </w:r>
-      <w:r>
-        <w:rPr>
-          <w:rFonts w:asciiTheme="minorHAnsi" w:hAnsiTheme="minorHAnsi" w:cstheme="minorHAnsi"/>
-        </w:rPr>
-        <w:t xml:space="preserve"> </w:t>
+        <w:t xml:space="preserve">CONEXIÓN EVENTOS Y SERVICIOS S.A.S </w:t>
+      </w:r>
+      <w:r>
+        <w:rPr>
+          <w:rFonts w:asciiTheme="minorHAnsi" w:hAnsiTheme="minorHAnsi" w:cstheme="minorHAnsi"/>
+        </w:rPr>
+        <w:t xml:space="preserve">Y WPLAY.CO </w:t>
       </w:r>
       <w:r>
         <w:rPr>
@@ -4688,6 +5689,12 @@
         <w:rPr>
           <w:rFonts w:asciiTheme="minorHAnsi" w:hAnsiTheme="minorHAnsi" w:cstheme="minorHAnsi"/>
         </w:rPr>
+        <w:t>n</w:t>
+      </w:r>
+      <w:r>
+        <w:rPr>
+          <w:rFonts w:asciiTheme="minorHAnsi" w:hAnsiTheme="minorHAnsi" w:cstheme="minorHAnsi"/>
+        </w:rPr>
         <w:t xml:space="preserve"> su información personal a fin de permitir la conducción del </w:t>
       </w:r>
       <w:r>
@@ -4700,43 +5707,67 @@
         <w:rPr>
           <w:rFonts w:asciiTheme="minorHAnsi" w:hAnsiTheme="minorHAnsi" w:cstheme="minorHAnsi"/>
         </w:rPr>
-        <w:t xml:space="preserve">y para aquellos propósitos promocionales, de marketing y publicidad. Administrando tales promociones, </w:t>
-      </w:r>
-      <w:r>
-        <w:rPr>
-          <w:rFonts w:asciiTheme="minorHAnsi" w:hAnsiTheme="minorHAnsi" w:cstheme="minorHAnsi"/>
-        </w:rPr>
-        <w:t>WPLAY</w:t>
-      </w:r>
-      <w:r>
-        <w:rPr>
-          <w:rFonts w:asciiTheme="minorHAnsi" w:hAnsiTheme="minorHAnsi" w:cstheme="minorHAnsi"/>
-        </w:rPr>
-        <w:t>.CO</w:t>
-      </w:r>
-      <w:r>
-        <w:rPr>
-          <w:rFonts w:asciiTheme="minorHAnsi" w:hAnsiTheme="minorHAnsi" w:cstheme="minorHAnsi"/>
-        </w:rPr>
-        <w:t xml:space="preserve"> puede divulgar su información para otras acciones promocionales. Todos los datos personales de los participantes serán guardados por el agente de </w:t>
-      </w:r>
-      <w:r>
-        <w:rPr>
-          <w:rFonts w:asciiTheme="minorHAnsi" w:hAnsiTheme="minorHAnsi" w:cstheme="minorHAnsi"/>
-        </w:rPr>
-        <w:t>WPLAY</w:t>
-      </w:r>
-      <w:r>
-        <w:rPr>
-          <w:rFonts w:asciiTheme="minorHAnsi" w:hAnsiTheme="minorHAnsi" w:cstheme="minorHAnsi"/>
-        </w:rPr>
-        <w:t>.CO</w:t>
-      </w:r>
-      <w:r>
-        <w:rPr>
-          <w:rFonts w:asciiTheme="minorHAnsi" w:hAnsiTheme="minorHAnsi" w:cstheme="minorHAnsi"/>
-        </w:rPr>
-        <w:t>. Una solicitud de acceder, actualizar o corregir cualquier información,</w:t>
+        <w:t xml:space="preserve">y para aquellos propósitos promocionales, de marketing y publicidad. </w:t>
+      </w:r>
+      <w:r>
+        <w:rPr>
+          <w:rFonts w:asciiTheme="minorHAnsi" w:hAnsiTheme="minorHAnsi" w:cstheme="minorHAnsi"/>
+        </w:rPr>
+        <w:t xml:space="preserve">CONEXIÓN EVENTOS Y SERVICIOS S.A.S </w:t>
+      </w:r>
+      <w:r>
+        <w:rPr>
+          <w:rFonts w:asciiTheme="minorHAnsi" w:hAnsiTheme="minorHAnsi" w:cstheme="minorHAnsi"/>
+        </w:rPr>
+        <w:t xml:space="preserve">Y WPLAY.CO </w:t>
+      </w:r>
+      <w:r>
+        <w:rPr>
+          <w:rFonts w:asciiTheme="minorHAnsi" w:hAnsiTheme="minorHAnsi" w:cstheme="minorHAnsi"/>
+        </w:rPr>
+        <w:t>p</w:t>
+      </w:r>
+      <w:r>
+        <w:rPr>
+          <w:rFonts w:asciiTheme="minorHAnsi" w:hAnsiTheme="minorHAnsi" w:cstheme="minorHAnsi"/>
+        </w:rPr>
+        <w:t>odrán</w:t>
+      </w:r>
+      <w:r>
+        <w:rPr>
+          <w:rFonts w:asciiTheme="minorHAnsi" w:hAnsiTheme="minorHAnsi" w:cstheme="minorHAnsi"/>
+        </w:rPr>
+        <w:t xml:space="preserve"> divulgar su información para otras acciones promocionales. Todos los datos personales de los participantes serán guardados por el agente de </w:t>
+      </w:r>
+      <w:r>
+        <w:rPr>
+          <w:rFonts w:asciiTheme="minorHAnsi" w:hAnsiTheme="minorHAnsi" w:cstheme="minorHAnsi"/>
+        </w:rPr>
+        <w:t xml:space="preserve">CONEXIÓN EVENTOS Y SERVICIOS S.A.S </w:t>
+      </w:r>
+      <w:r>
+        <w:rPr>
+          <w:rFonts w:asciiTheme="minorHAnsi" w:hAnsiTheme="minorHAnsi" w:cstheme="minorHAnsi"/>
+        </w:rPr>
+        <w:t>Y WPLAY.CO</w:t>
+      </w:r>
+      <w:r>
+        <w:rPr>
+          <w:rFonts w:asciiTheme="minorHAnsi" w:hAnsiTheme="minorHAnsi" w:cstheme="minorHAnsi"/>
+        </w:rPr>
+        <w:t xml:space="preserve">. </w:t>
+      </w:r>
+      <w:r>
+        <w:rPr>
+          <w:rFonts w:asciiTheme="minorHAnsi" w:hAnsiTheme="minorHAnsi" w:cstheme="minorHAnsi"/>
+        </w:rPr>
+        <w:t xml:space="preserve">cualquier </w:t>
+      </w:r>
+      <w:r>
+        <w:rPr>
+          <w:rFonts w:asciiTheme="minorHAnsi" w:hAnsiTheme="minorHAnsi" w:cstheme="minorHAnsi"/>
+        </w:rPr>
+        <w:t>solicitud de acceder, actualizar o corregir cualquier información,</w:t>
       </w:r>
       <w:r>
         <w:rPr>
@@ -4748,25 +5779,13 @@
         <w:rPr>
           <w:rFonts w:asciiTheme="minorHAnsi" w:hAnsiTheme="minorHAnsi" w:cstheme="minorHAnsi"/>
         </w:rPr>
-        <w:t>WPLAY</w:t>
-      </w:r>
-      <w:r>
-        <w:rPr>
-          <w:rFonts w:asciiTheme="minorHAnsi" w:hAnsiTheme="minorHAnsi" w:cstheme="minorHAnsi"/>
-        </w:rPr>
-        <w:t>.CO</w:t>
-      </w:r>
-      <w:r>
-        <w:rPr>
-          <w:rFonts w:asciiTheme="minorHAnsi" w:hAnsiTheme="minorHAnsi" w:cstheme="minorHAnsi"/>
-        </w:rPr>
-        <w:t>.</w:t>
-      </w:r>
-      <w:r>
-        <w:rPr>
-          <w:rFonts w:asciiTheme="minorHAnsi" w:hAnsiTheme="minorHAnsi" w:cstheme="minorHAnsi"/>
-        </w:rPr>
-        <w:t xml:space="preserve">  </w:t>
+        <w:t xml:space="preserve">CONEXIÓN EVENTOS Y SERVICIOS S.A.S </w:t>
+      </w:r>
+      <w:r>
+        <w:rPr>
+          <w:rFonts w:asciiTheme="minorHAnsi" w:hAnsiTheme="minorHAnsi" w:cstheme="minorHAnsi"/>
+        </w:rPr>
+        <w:t>Y WPLAY.CO</w:t>
       </w:r>
     </w:p>
     <w:p>
@@ -4864,7 +5883,19 @@
         <w:rPr>
           <w:rFonts w:asciiTheme="minorHAnsi" w:hAnsiTheme="minorHAnsi" w:cstheme="minorHAnsi"/>
         </w:rPr>
-        <w:t xml:space="preserve"> responsabilidad por inscripciones tardías, perdidas, incompletas, incorrectas, demoradas, ilegibles, corruptas o mal dirigidas o información provista por un Participante ya sea debido a un error, omisión, alteración, intervención, borrado, hurto, destrucción, transmisión interrumpida, error de comunicación, o cualquier otra causa. </w:t>
+        <w:t xml:space="preserve"> responsabilidad por inscripciones tardías, perdidas, incompletas, incorrectas, demoradas, ilegibles, corruptas o mal dirigidas o información provista por un </w:t>
+      </w:r>
+      <w:r>
+        <w:rPr>
+          <w:rFonts w:asciiTheme="minorHAnsi" w:hAnsiTheme="minorHAnsi" w:cstheme="minorHAnsi"/>
+        </w:rPr>
+        <w:t>p</w:t>
+      </w:r>
+      <w:r>
+        <w:rPr>
+          <w:rFonts w:asciiTheme="minorHAnsi" w:hAnsiTheme="minorHAnsi" w:cstheme="minorHAnsi"/>
+        </w:rPr>
+        <w:t xml:space="preserve">articipante ya sea debido a un error, omisión, alteración, intervención, borrado, hurto, destrucción, transmisión interrumpida, error de comunicación, o cualquier otra causa. </w:t>
       </w:r>
     </w:p>
     <w:p>
@@ -4921,13 +5952,31 @@
         <w:rPr>
           <w:rFonts w:asciiTheme="minorHAnsi" w:hAnsiTheme="minorHAnsi" w:cstheme="minorHAnsi"/>
         </w:rPr>
-        <w:t>WPLAY</w:t>
-      </w:r>
-      <w:r>
-        <w:rPr>
-          <w:rFonts w:asciiTheme="minorHAnsi" w:hAnsiTheme="minorHAnsi" w:cstheme="minorHAnsi"/>
-        </w:rPr>
-        <w:t xml:space="preserve"> no se responsabiliza por las consecuencias de un error del participante incluyendo (sin limitación) costos incurridos. Todas las inscripciones se con</w:t>
+        <w:t xml:space="preserve">CONEXIÓN EVENTOS Y SERVICIOS S.A.S </w:t>
+      </w:r>
+      <w:r>
+        <w:rPr>
+          <w:rFonts w:asciiTheme="minorHAnsi" w:hAnsiTheme="minorHAnsi" w:cstheme="minorHAnsi"/>
+        </w:rPr>
+        <w:t>Y WPLAY.CO</w:t>
+      </w:r>
+      <w:r>
+        <w:rPr>
+          <w:rFonts w:asciiTheme="minorHAnsi" w:hAnsiTheme="minorHAnsi" w:cstheme="minorHAnsi"/>
+        </w:rPr>
+        <w:t xml:space="preserve"> no se responsabiliza</w:t>
+      </w:r>
+      <w:r>
+        <w:rPr>
+          <w:rFonts w:asciiTheme="minorHAnsi" w:hAnsiTheme="minorHAnsi" w:cstheme="minorHAnsi"/>
+        </w:rPr>
+        <w:t>n</w:t>
+      </w:r>
+      <w:r>
+        <w:rPr>
+          <w:rFonts w:asciiTheme="minorHAnsi" w:hAnsiTheme="minorHAnsi" w:cstheme="minorHAnsi"/>
+        </w:rPr>
+        <w:t xml:space="preserve"> por las consecuencias de un error del participante incluyendo (sin limitación) costos incurridos. Todas las inscripciones se con</w:t>
       </w:r>
       <w:r>
         <w:rPr>
@@ -4956,7 +6005,25 @@
     </w:p>
     <w:p>
       <w:pPr>
+        <w:pStyle w:val="Prrafodelista"/>
+        <w:rPr>
+          <w:rFonts w:asciiTheme="minorHAnsi" w:hAnsiTheme="minorHAnsi" w:cstheme="minorHAnsi"/>
+        </w:rPr>
+      </w:pPr>
+    </w:p>
+    <w:p>
+      <w:pPr>
         <w:spacing w:after="0" w:line="240" w:lineRule="auto"/>
+        <w:ind w:left="720"/>
+        <w:jc w:val="both"/>
+        <w:rPr>
+          <w:rFonts w:asciiTheme="minorHAnsi" w:hAnsiTheme="minorHAnsi" w:cstheme="minorHAnsi"/>
+        </w:rPr>
+      </w:pPr>
+    </w:p>
+    <w:p>
+      <w:pPr>
+        <w:spacing w:after="0" w:line="240" w:lineRule="auto"/>
         <w:jc w:val="both"/>
         <w:rPr>
           <w:rFonts w:asciiTheme="minorHAnsi" w:hAnsiTheme="minorHAnsi" w:cstheme="minorHAnsi"/>
@@ -5060,7 +6127,7 @@
         <w:rPr>
           <w:rFonts w:asciiTheme="minorHAnsi" w:hAnsiTheme="minorHAnsi" w:cstheme="minorHAnsi"/>
         </w:rPr>
-        <w:t xml:space="preserve">incluyendo como motivo, factores climáticos, fraude, o errores o cualquier otra causa fuera del control, seguridad, justicia, integridad o correcta conducción de este evento, </w:t>
+        <w:t xml:space="preserve">incluyendo como motivo, factores climáticos, fraude, o errores o cualquier otra causa fuera del control, seguridad, justicia, integridad, </w:t>
       </w:r>
       <w:r>
         <w:rPr>
@@ -5228,105 +6295,351 @@
         <w:rPr>
           <w:rFonts w:asciiTheme="minorHAnsi" w:hAnsiTheme="minorHAnsi" w:cstheme="minorHAnsi"/>
         </w:rPr>
-        <w:t xml:space="preserve">, proveedores y agentes) se excluye (y los participantes liberan a cada una de esas partes) de toda </w:t>
-      </w:r>
+        <w:t xml:space="preserve">, proveedores y agentes) se excluye (y los participantes liberan a cada una de esas partes) de toda responsabilidad (incluyendo </w:t>
+      </w:r>
+      <w:r>
+        <w:rPr>
+          <w:rFonts w:asciiTheme="minorHAnsi" w:hAnsiTheme="minorHAnsi" w:cstheme="minorHAnsi"/>
+        </w:rPr>
+        <w:t xml:space="preserve">ruptura o terminación </w:t>
+      </w:r>
+      <w:r>
+        <w:rPr>
+          <w:rFonts w:asciiTheme="minorHAnsi" w:hAnsiTheme="minorHAnsi" w:cstheme="minorHAnsi"/>
+        </w:rPr>
+        <w:t>de</w:t>
+      </w:r>
+      <w:r>
+        <w:rPr>
+          <w:rFonts w:asciiTheme="minorHAnsi" w:hAnsiTheme="minorHAnsi" w:cstheme="minorHAnsi"/>
+        </w:rPr>
+        <w:t>l</w:t>
+      </w:r>
+      <w:r>
+        <w:rPr>
+          <w:rFonts w:asciiTheme="minorHAnsi" w:hAnsiTheme="minorHAnsi" w:cstheme="minorHAnsi"/>
+        </w:rPr>
+        <w:t xml:space="preserve"> contrato, negligencia y falta al deber) por cualquier lesión o muerte, o cualquier pérdida o daño (incluyendo </w:t>
+      </w:r>
+      <w:r>
+        <w:rPr>
+          <w:rFonts w:asciiTheme="minorHAnsi" w:hAnsiTheme="minorHAnsi" w:cstheme="minorHAnsi"/>
+        </w:rPr>
+        <w:t xml:space="preserve">pero sin limitarse a la </w:t>
+      </w:r>
+      <w:r>
+        <w:rPr>
+          <w:rFonts w:asciiTheme="minorHAnsi" w:hAnsiTheme="minorHAnsi" w:cstheme="minorHAnsi"/>
+        </w:rPr>
+        <w:t>pérdida de oportunidad</w:t>
+      </w:r>
+      <w:r>
+        <w:rPr>
+          <w:rFonts w:asciiTheme="minorHAnsi" w:hAnsiTheme="minorHAnsi" w:cstheme="minorHAnsi"/>
+        </w:rPr>
+        <w:t>,</w:t>
+      </w:r>
+      <w:r>
+        <w:rPr>
+          <w:rFonts w:asciiTheme="minorHAnsi" w:hAnsiTheme="minorHAnsi" w:cstheme="minorHAnsi"/>
+        </w:rPr>
+        <w:t xml:space="preserve"> infracción </w:t>
+      </w:r>
+      <w:r>
+        <w:rPr>
+          <w:rFonts w:asciiTheme="minorHAnsi" w:hAnsiTheme="minorHAnsi" w:cstheme="minorHAnsi"/>
+        </w:rPr>
+        <w:t>a la</w:t>
+      </w:r>
+      <w:r>
+        <w:rPr>
+          <w:rFonts w:asciiTheme="minorHAnsi" w:hAnsiTheme="minorHAnsi" w:cstheme="minorHAnsi"/>
+          <w:color w:val="FF0000"/>
+        </w:rPr>
+        <w:t xml:space="preserve"> </w:t>
+      </w:r>
+      <w:r>
+        <w:rPr>
+          <w:rFonts w:asciiTheme="minorHAnsi" w:hAnsiTheme="minorHAnsi" w:cstheme="minorHAnsi"/>
+        </w:rPr>
+        <w:t>privacidad, situación embarazosa, inconveniente</w:t>
+      </w:r>
+      <w:r>
+        <w:rPr>
+          <w:rFonts w:asciiTheme="minorHAnsi" w:hAnsiTheme="minorHAnsi" w:cstheme="minorHAnsi"/>
+        </w:rPr>
+        <w:t>,</w:t>
+      </w:r>
+      <w:r>
+        <w:rPr>
+          <w:rFonts w:asciiTheme="minorHAnsi" w:hAnsiTheme="minorHAnsi" w:cstheme="minorHAnsi"/>
+        </w:rPr>
+        <w:t xml:space="preserve"> difamación</w:t>
+      </w:r>
+      <w:r>
+        <w:rPr>
+          <w:rFonts w:asciiTheme="minorHAnsi" w:hAnsiTheme="minorHAnsi" w:cstheme="minorHAnsi"/>
+        </w:rPr>
+        <w:t>, daño al proyecto de vida, daño a la vida en relación, o cualquier riesgo que se entienda comprendido dentro de los daños a la salud</w:t>
+      </w:r>
+      <w:r>
+        <w:rPr>
+          <w:rFonts w:asciiTheme="minorHAnsi" w:hAnsiTheme="minorHAnsi" w:cstheme="minorHAnsi"/>
+        </w:rPr>
+        <w:t xml:space="preserve">) ya sea directa o indirectamente, especial o consecuencial, surgiendo en cualquier modo del </w:t>
+      </w:r>
+      <w:r>
+        <w:rPr>
+          <w:rFonts w:asciiTheme="minorHAnsi" w:hAnsiTheme="minorHAnsi" w:cstheme="minorHAnsi"/>
+        </w:rPr>
+        <w:t>torneo</w:t>
+      </w:r>
+      <w:r>
+        <w:rPr>
+          <w:rFonts w:asciiTheme="minorHAnsi" w:hAnsiTheme="minorHAnsi" w:cstheme="minorHAnsi"/>
+        </w:rPr>
+        <w:t>, de la ejecución del torneo,</w:t>
+      </w:r>
+      <w:r>
+        <w:rPr>
+          <w:rFonts w:asciiTheme="minorHAnsi" w:hAnsiTheme="minorHAnsi" w:cstheme="minorHAnsi"/>
+        </w:rPr>
+        <w:t xml:space="preserve"> o en relación a un premio. </w:t>
+      </w:r>
+    </w:p>
+    <w:p>
+      <w:pPr>
+        <w:spacing w:after="0" w:line="240" w:lineRule="auto"/>
+        <w:jc w:val="both"/>
+        <w:rPr>
+          <w:rFonts w:asciiTheme="minorHAnsi" w:hAnsiTheme="minorHAnsi" w:cstheme="minorHAnsi"/>
+        </w:rPr>
+      </w:pPr>
+    </w:p>
+    <w:p>
+      <w:pPr>
+        <w:spacing w:after="0" w:line="240" w:lineRule="auto"/>
+        <w:jc w:val="both"/>
+        <w:rPr>
+          <w:rFonts w:asciiTheme="minorHAnsi" w:hAnsiTheme="minorHAnsi" w:cstheme="minorHAnsi"/>
+        </w:rPr>
+      </w:pPr>
+      <w:r>
+        <w:rPr>
+          <w:rFonts w:asciiTheme="minorHAnsi" w:hAnsiTheme="minorHAnsi" w:cstheme="minorHAnsi"/>
+        </w:rPr>
+        <w:t xml:space="preserve">La exclusión de responsabilidad en el párrafo anterior incluye, pero no se limita a, la exclusión de cualquier responsabilidad que surge de lo siguiente: </w:t>
+      </w:r>
+    </w:p>
+    <w:p>
+      <w:pPr>
+        <w:spacing w:after="0" w:line="240" w:lineRule="auto"/>
+        <w:jc w:val="both"/>
+        <w:rPr>
+          <w:rFonts w:asciiTheme="minorHAnsi" w:hAnsiTheme="minorHAnsi" w:cstheme="minorHAnsi"/>
+        </w:rPr>
+      </w:pPr>
+      <w:r>
+        <w:rPr>
+          <w:rFonts w:asciiTheme="minorHAnsi" w:hAnsiTheme="minorHAnsi" w:cstheme="minorHAnsi"/>
+        </w:rPr>
+        <w:t>Hurto, acceso no autorizado o impropio o interferencia de terceras partes.</w:t>
+      </w:r>
+    </w:p>
+    <w:p>
+      <w:pPr>
+        <w:spacing w:after="0" w:line="240" w:lineRule="auto"/>
+        <w:jc w:val="both"/>
+        <w:rPr>
+          <w:rFonts w:asciiTheme="minorHAnsi" w:hAnsiTheme="minorHAnsi" w:cstheme="minorHAnsi"/>
+        </w:rPr>
+      </w:pPr>
       <w:r>
         <w:rPr>
           <w:rFonts w:asciiTheme="minorHAnsi" w:hAnsiTheme="minorHAnsi" w:cstheme="minorHAnsi"/>
         </w:rPr>
         <w:lastRenderedPageBreak/>
-        <w:t xml:space="preserve">responsabilidad (incluyendo </w:t>
-      </w:r>
-      <w:r>
-        <w:rPr>
-          <w:rFonts w:asciiTheme="minorHAnsi" w:hAnsiTheme="minorHAnsi" w:cstheme="minorHAnsi"/>
-        </w:rPr>
-        <w:t xml:space="preserve">ruptura o terminación </w:t>
-      </w:r>
-      <w:r>
-        <w:rPr>
-          <w:rFonts w:asciiTheme="minorHAnsi" w:hAnsiTheme="minorHAnsi" w:cstheme="minorHAnsi"/>
-        </w:rPr>
-        <w:t>de</w:t>
-      </w:r>
-      <w:r>
-        <w:rPr>
-          <w:rFonts w:asciiTheme="minorHAnsi" w:hAnsiTheme="minorHAnsi" w:cstheme="minorHAnsi"/>
-        </w:rPr>
-        <w:t>l</w:t>
-      </w:r>
-      <w:r>
-        <w:rPr>
-          <w:rFonts w:asciiTheme="minorHAnsi" w:hAnsiTheme="minorHAnsi" w:cstheme="minorHAnsi"/>
-        </w:rPr>
-        <w:t xml:space="preserve"> contrato, negligencia y falta al deber) por cualquier lesión o muerte, o cualquier pérdida o daño (incluyendo </w:t>
-      </w:r>
-      <w:r>
-        <w:rPr>
-          <w:rFonts w:asciiTheme="minorHAnsi" w:hAnsiTheme="minorHAnsi" w:cstheme="minorHAnsi"/>
-        </w:rPr>
-        <w:t xml:space="preserve">pero sin limitarse a la </w:t>
-      </w:r>
-      <w:r>
-        <w:rPr>
-          <w:rFonts w:asciiTheme="minorHAnsi" w:hAnsiTheme="minorHAnsi" w:cstheme="minorHAnsi"/>
-        </w:rPr>
-        <w:t>pérdida de oportunidad</w:t>
-      </w:r>
-      <w:r>
-        <w:rPr>
-          <w:rFonts w:asciiTheme="minorHAnsi" w:hAnsiTheme="minorHAnsi" w:cstheme="minorHAnsi"/>
-        </w:rPr>
-        <w:t>,</w:t>
-      </w:r>
-      <w:r>
-        <w:rPr>
-          <w:rFonts w:asciiTheme="minorHAnsi" w:hAnsiTheme="minorHAnsi" w:cstheme="minorHAnsi"/>
-        </w:rPr>
-        <w:t xml:space="preserve"> infracción </w:t>
-      </w:r>
-      <w:r>
-        <w:rPr>
-          <w:rFonts w:asciiTheme="minorHAnsi" w:hAnsiTheme="minorHAnsi" w:cstheme="minorHAnsi"/>
-        </w:rPr>
-        <w:t>a la</w:t>
-      </w:r>
-      <w:r>
-        <w:rPr>
-          <w:rFonts w:asciiTheme="minorHAnsi" w:hAnsiTheme="minorHAnsi" w:cstheme="minorHAnsi"/>
-          <w:color w:val="FF0000"/>
+        <w:t xml:space="preserve">Cualquier reclamo de inscripción o premio que haya sido tardío, perdido, alterado, dañado o mal dirigido (fuese o no luego de la recepción por parte de </w:t>
+      </w:r>
+      <w:r>
+        <w:rPr>
+          <w:rFonts w:asciiTheme="minorHAnsi" w:hAnsiTheme="minorHAnsi" w:cstheme="minorHAnsi"/>
+        </w:rPr>
+        <w:t xml:space="preserve">CONEXIÓN EVENTOS Y SERVICIOS S.A.S </w:t>
+      </w:r>
+      <w:r>
+        <w:rPr>
+          <w:rFonts w:asciiTheme="minorHAnsi" w:hAnsiTheme="minorHAnsi" w:cstheme="minorHAnsi"/>
+        </w:rPr>
+        <w:t>Y WPLAY.CO</w:t>
+      </w:r>
+      <w:r>
+        <w:rPr>
+          <w:rFonts w:asciiTheme="minorHAnsi" w:hAnsiTheme="minorHAnsi" w:cstheme="minorHAnsi"/>
+        </w:rPr>
+        <w:t xml:space="preserve">) debido a cualquier motivo </w:t>
+      </w:r>
+      <w:r>
+        <w:rPr>
+          <w:rFonts w:asciiTheme="minorHAnsi" w:hAnsiTheme="minorHAnsi" w:cstheme="minorHAnsi"/>
+        </w:rPr>
+        <w:t>más</w:t>
+      </w:r>
+      <w:r>
+        <w:rPr>
+          <w:rFonts w:asciiTheme="minorHAnsi" w:hAnsiTheme="minorHAnsi" w:cstheme="minorHAnsi"/>
+        </w:rPr>
+        <w:t xml:space="preserve"> allá del control razonable de </w:t>
+      </w:r>
+      <w:r>
+        <w:rPr>
+          <w:rFonts w:asciiTheme="minorHAnsi" w:hAnsiTheme="minorHAnsi" w:cstheme="minorHAnsi"/>
+        </w:rPr>
+        <w:t xml:space="preserve">CONEXIÓN EVENTOS Y SERVICIOS S.A.S </w:t>
+      </w:r>
+      <w:r>
+        <w:rPr>
+          <w:rFonts w:asciiTheme="minorHAnsi" w:hAnsiTheme="minorHAnsi" w:cstheme="minorHAnsi"/>
+        </w:rPr>
+        <w:t>Y WPLAY.CO</w:t>
+      </w:r>
+      <w:r>
+        <w:rPr>
+          <w:rFonts w:asciiTheme="minorHAnsi" w:hAnsiTheme="minorHAnsi" w:cstheme="minorHAnsi"/>
+        </w:rPr>
+        <w:t>.</w:t>
+      </w:r>
+    </w:p>
+    <w:p>
+      <w:pPr>
+        <w:spacing w:after="0" w:line="240" w:lineRule="auto"/>
+        <w:jc w:val="both"/>
+        <w:rPr>
+          <w:rFonts w:asciiTheme="minorHAnsi" w:hAnsiTheme="minorHAnsi" w:cstheme="minorHAnsi"/>
+        </w:rPr>
+      </w:pPr>
+    </w:p>
+    <w:p>
+      <w:pPr>
+        <w:spacing w:after="0" w:line="240" w:lineRule="auto"/>
+        <w:jc w:val="both"/>
+        <w:rPr>
+          <w:rFonts w:asciiTheme="minorHAnsi" w:hAnsiTheme="minorHAnsi" w:cstheme="minorHAnsi"/>
+          <w:b/>
+          <w:bCs/>
+        </w:rPr>
+      </w:pPr>
+    </w:p>
+    <w:p>
+      <w:pPr>
+        <w:spacing w:after="0" w:line="240" w:lineRule="auto"/>
+        <w:jc w:val="both"/>
+        <w:rPr>
+          <w:rFonts w:asciiTheme="minorHAnsi" w:hAnsiTheme="minorHAnsi" w:cstheme="minorHAnsi"/>
+          <w:b/>
+          <w:bCs/>
+        </w:rPr>
+      </w:pPr>
+    </w:p>
+    <w:p>
+      <w:pPr>
+        <w:spacing w:after="0" w:line="240" w:lineRule="auto"/>
+        <w:jc w:val="both"/>
+        <w:rPr>
+          <w:rFonts w:asciiTheme="minorHAnsi" w:hAnsiTheme="minorHAnsi" w:cstheme="minorHAnsi"/>
+        </w:rPr>
+      </w:pPr>
+      <w:r>
+        <w:rPr>
+          <w:rFonts w:asciiTheme="minorHAnsi" w:hAnsiTheme="minorHAnsi" w:cstheme="minorHAnsi"/>
+          <w:b/>
+          <w:bCs/>
+        </w:rPr>
+        <w:t>General</w:t>
+      </w:r>
+      <w:r>
+        <w:rPr>
+          <w:rFonts w:asciiTheme="minorHAnsi" w:hAnsiTheme="minorHAnsi" w:cstheme="minorHAnsi"/>
         </w:rPr>
         <w:t xml:space="preserve"> </w:t>
       </w:r>
-      <w:r>
-        <w:rPr>
-          <w:rFonts w:asciiTheme="minorHAnsi" w:hAnsiTheme="minorHAnsi" w:cstheme="minorHAnsi"/>
-        </w:rPr>
-        <w:t>privacidad, situación embarazosa, inconveniente</w:t>
-      </w:r>
-      <w:r>
-        <w:rPr>
-          <w:rFonts w:asciiTheme="minorHAnsi" w:hAnsiTheme="minorHAnsi" w:cstheme="minorHAnsi"/>
-        </w:rPr>
-        <w:t>,</w:t>
-      </w:r>
-      <w:r>
-        <w:rPr>
-          <w:rFonts w:asciiTheme="minorHAnsi" w:hAnsiTheme="minorHAnsi" w:cstheme="minorHAnsi"/>
-        </w:rPr>
-        <w:t xml:space="preserve"> difamación</w:t>
-      </w:r>
-      <w:r>
-        <w:rPr>
-          <w:rFonts w:asciiTheme="minorHAnsi" w:hAnsiTheme="minorHAnsi" w:cstheme="minorHAnsi"/>
-        </w:rPr>
-        <w:t>, daño al proyecto de vida, daño a la vida en relación, o cualquier riesgo que se entienda comprendido dentro de los daños a la salud</w:t>
-      </w:r>
-      <w:r>
-        <w:rPr>
-          <w:rFonts w:asciiTheme="minorHAnsi" w:hAnsiTheme="minorHAnsi" w:cstheme="minorHAnsi"/>
-        </w:rPr>
-        <w:t xml:space="preserve">) ya sea directa o indirectamente, especial o consecuencial, surgiendo en cualquier modo del </w:t>
+    </w:p>
+    <w:p>
+      <w:pPr>
+        <w:spacing w:after="0" w:line="240" w:lineRule="auto"/>
+        <w:jc w:val="both"/>
+        <w:rPr>
+          <w:rFonts w:asciiTheme="minorHAnsi" w:hAnsiTheme="minorHAnsi" w:cstheme="minorHAnsi"/>
+        </w:rPr>
+      </w:pPr>
+    </w:p>
+    <w:p>
+      <w:pPr>
+        <w:spacing w:after="0" w:line="240" w:lineRule="auto"/>
+        <w:jc w:val="both"/>
+        <w:rPr>
+          <w:rFonts w:asciiTheme="minorHAnsi" w:hAnsiTheme="minorHAnsi" w:cstheme="minorHAnsi"/>
+        </w:rPr>
+      </w:pPr>
+      <w:r>
+        <w:rPr>
+          <w:rFonts w:asciiTheme="minorHAnsi" w:hAnsiTheme="minorHAnsi" w:cstheme="minorHAnsi"/>
+        </w:rPr>
+        <w:t>CONEXIÓN EVENTOS Y SERVICIOS S.A.S Y WPLAY.CO</w:t>
+      </w:r>
+      <w:r>
+        <w:rPr>
+          <w:rFonts w:asciiTheme="minorHAnsi" w:hAnsiTheme="minorHAnsi" w:cstheme="minorHAnsi"/>
+        </w:rPr>
+        <w:t xml:space="preserve"> se reserva</w:t>
+      </w:r>
+      <w:r>
+        <w:rPr>
+          <w:rFonts w:asciiTheme="minorHAnsi" w:hAnsiTheme="minorHAnsi" w:cstheme="minorHAnsi"/>
+        </w:rPr>
+        <w:t>n</w:t>
+      </w:r>
+      <w:r>
+        <w:rPr>
+          <w:rFonts w:asciiTheme="minorHAnsi" w:hAnsiTheme="minorHAnsi" w:cstheme="minorHAnsi"/>
+        </w:rPr>
+        <w:t xml:space="preserve"> el derecho de cambiar estas Condiciones y de hacer y publicar interpretaciones de estas condiciones sin previo aviso. </w:t>
+      </w:r>
+    </w:p>
+    <w:p>
+      <w:pPr>
+        <w:spacing w:after="0" w:line="240" w:lineRule="auto"/>
+        <w:jc w:val="both"/>
+        <w:rPr>
+          <w:rFonts w:asciiTheme="minorHAnsi" w:hAnsiTheme="minorHAnsi" w:cstheme="minorHAnsi"/>
+        </w:rPr>
+      </w:pPr>
+    </w:p>
+    <w:p>
+      <w:pPr>
+        <w:spacing w:after="0" w:line="240" w:lineRule="auto"/>
+        <w:jc w:val="both"/>
+        <w:rPr>
+          <w:rFonts w:asciiTheme="minorHAnsi" w:hAnsiTheme="minorHAnsi" w:cstheme="minorHAnsi"/>
+        </w:rPr>
+      </w:pPr>
+      <w:r>
+        <w:rPr>
+          <w:rFonts w:asciiTheme="minorHAnsi" w:hAnsiTheme="minorHAnsi" w:cstheme="minorHAnsi"/>
+        </w:rPr>
+        <w:t>Se considerará que un participante ha tomado nota de dichas modificaciones e interpretaciones cuando las mismas han sido publicadas en el sitio Web y se considerará que dichas modificaciones o interpretaciones han sido aceptadas en virtud que el/</w:t>
+      </w:r>
+      <w:r>
+        <w:rPr>
+          <w:rFonts w:asciiTheme="minorHAnsi" w:hAnsiTheme="minorHAnsi" w:cstheme="minorHAnsi"/>
+        </w:rPr>
+        <w:t>ella ha</w:t>
+      </w:r>
+      <w:r>
+        <w:rPr>
+          <w:rFonts w:asciiTheme="minorHAnsi" w:hAnsiTheme="minorHAnsi" w:cstheme="minorHAnsi"/>
+        </w:rPr>
+        <w:t xml:space="preserve"> continuado participando en el </w:t>
       </w:r>
       <w:r>
         <w:rPr>
@@ -5338,13 +6651,43 @@
         <w:rPr>
           <w:rFonts w:asciiTheme="minorHAnsi" w:hAnsiTheme="minorHAnsi" w:cstheme="minorHAnsi"/>
         </w:rPr>
-        <w:t>, de la ejecución del torneo,</w:t>
-      </w:r>
-      <w:r>
-        <w:rPr>
-          <w:rFonts w:asciiTheme="minorHAnsi" w:hAnsiTheme="minorHAnsi" w:cstheme="minorHAnsi"/>
-        </w:rPr>
-        <w:t xml:space="preserve"> o en relación a un premio. </w:t>
+        <w:t xml:space="preserve">. Si un participante no desease continuar participando en el </w:t>
+      </w:r>
+      <w:r>
+        <w:rPr>
+          <w:rFonts w:asciiTheme="minorHAnsi" w:hAnsiTheme="minorHAnsi" w:cstheme="minorHAnsi"/>
+        </w:rPr>
+        <w:t>torneo</w:t>
+      </w:r>
+      <w:r>
+        <w:rPr>
+          <w:rFonts w:asciiTheme="minorHAnsi" w:hAnsiTheme="minorHAnsi" w:cstheme="minorHAnsi"/>
+        </w:rPr>
+        <w:t xml:space="preserve"> como consecuencia de los Términos y Condiciones vigentes tal como han sido modificados o interpretados puede concluir su participación en el </w:t>
+      </w:r>
+      <w:r>
+        <w:rPr>
+          <w:rFonts w:asciiTheme="minorHAnsi" w:hAnsiTheme="minorHAnsi" w:cstheme="minorHAnsi"/>
+        </w:rPr>
+        <w:t>torneo</w:t>
+      </w:r>
+      <w:r>
+        <w:rPr>
+          <w:rFonts w:asciiTheme="minorHAnsi" w:hAnsiTheme="minorHAnsi" w:cstheme="minorHAnsi"/>
+        </w:rPr>
+        <w:t xml:space="preserve"> mediante notificación escrita a </w:t>
+      </w:r>
+      <w:r>
+        <w:rPr>
+          <w:rFonts w:asciiTheme="minorHAnsi" w:hAnsiTheme="minorHAnsi" w:cstheme="minorHAnsi"/>
+        </w:rPr>
+        <w:t>CONEXIÓN EVENTOS Y SERVICIOS S.A.S Y WPLAY.CO</w:t>
+      </w:r>
+      <w:r>
+        <w:rPr>
+          <w:rFonts w:asciiTheme="minorHAnsi" w:hAnsiTheme="minorHAnsi" w:cstheme="minorHAnsi"/>
+        </w:rPr>
+        <w:t xml:space="preserve">. </w:t>
       </w:r>
     </w:p>
     <w:p>
@@ -5368,158 +6711,13 @@
         <w:rPr>
           <w:rFonts w:asciiTheme="minorHAnsi" w:hAnsiTheme="minorHAnsi" w:cstheme="minorHAnsi"/>
         </w:rPr>
-        <w:t xml:space="preserve">La exclusión de responsabilidad en el párrafo anterior incluye, pero no se limita a, la exclusión de cualquier responsabilidad que surge de lo siguiente: </w:t>
-      </w:r>
-    </w:p>
-    <w:p>
-      <w:pPr>
-        <w:spacing w:after="0" w:line="240" w:lineRule="auto"/>
-        <w:jc w:val="both"/>
-        <w:rPr>
-          <w:rFonts w:asciiTheme="minorHAnsi" w:hAnsiTheme="minorHAnsi" w:cstheme="minorHAnsi"/>
-        </w:rPr>
-      </w:pPr>
-      <w:r>
-        <w:rPr>
-          <w:rFonts w:asciiTheme="minorHAnsi" w:hAnsiTheme="minorHAnsi" w:cstheme="minorHAnsi"/>
-        </w:rPr>
-        <w:t>Hurto, acceso no autorizado o impropio o interferencia de terceras partes.</w:t>
-      </w:r>
-    </w:p>
-    <w:p>
-      <w:pPr>
-        <w:spacing w:after="0" w:line="240" w:lineRule="auto"/>
-        <w:jc w:val="both"/>
-        <w:rPr>
-          <w:rFonts w:asciiTheme="minorHAnsi" w:hAnsiTheme="minorHAnsi" w:cstheme="minorHAnsi"/>
-        </w:rPr>
-      </w:pPr>
-      <w:r>
-        <w:rPr>
-          <w:rFonts w:asciiTheme="minorHAnsi" w:hAnsiTheme="minorHAnsi" w:cstheme="minorHAnsi"/>
-        </w:rPr>
-        <w:t xml:space="preserve">Cualquier reclamo de inscripción o premio que haya sido tardío, perdido, alterado, dañado o mal dirigido (fuese o no luego de la recepción por parte de </w:t>
-      </w:r>
-      <w:r>
-        <w:rPr>
-          <w:rFonts w:asciiTheme="minorHAnsi" w:hAnsiTheme="minorHAnsi" w:cstheme="minorHAnsi"/>
-        </w:rPr>
-        <w:t>WPLAY</w:t>
-      </w:r>
-      <w:r>
-        <w:rPr>
-          <w:rFonts w:asciiTheme="minorHAnsi" w:hAnsiTheme="minorHAnsi" w:cstheme="minorHAnsi"/>
-        </w:rPr>
-        <w:t xml:space="preserve"> Y CONEXION EVENTOS Y SERVICIOS S.A.S</w:t>
-      </w:r>
-      <w:r>
-        <w:rPr>
-          <w:rFonts w:asciiTheme="minorHAnsi" w:hAnsiTheme="minorHAnsi" w:cstheme="minorHAnsi"/>
-        </w:rPr>
-        <w:t xml:space="preserve">) debido a cualquier motivo </w:t>
-      </w:r>
-      <w:r>
-        <w:rPr>
-          <w:rFonts w:asciiTheme="minorHAnsi" w:hAnsiTheme="minorHAnsi" w:cstheme="minorHAnsi"/>
-        </w:rPr>
-        <w:t>más</w:t>
-      </w:r>
-      <w:r>
-        <w:rPr>
-          <w:rFonts w:asciiTheme="minorHAnsi" w:hAnsiTheme="minorHAnsi" w:cstheme="minorHAnsi"/>
-        </w:rPr>
-        <w:t xml:space="preserve"> allá del control razonable de </w:t>
-      </w:r>
-      <w:r>
-        <w:rPr>
-          <w:rFonts w:asciiTheme="minorHAnsi" w:hAnsiTheme="minorHAnsi" w:cstheme="minorHAnsi"/>
-        </w:rPr>
-        <w:t>WPLAY</w:t>
-      </w:r>
-      <w:r>
-        <w:rPr>
-          <w:rFonts w:asciiTheme="minorHAnsi" w:hAnsiTheme="minorHAnsi" w:cstheme="minorHAnsi"/>
-        </w:rPr>
-        <w:t xml:space="preserve"> Y CONEXION EVENTOS Y SERVICIOS S.A.S</w:t>
-      </w:r>
-      <w:r>
-        <w:rPr>
-          <w:rFonts w:asciiTheme="minorHAnsi" w:hAnsiTheme="minorHAnsi" w:cstheme="minorHAnsi"/>
-        </w:rPr>
-        <w:t>.</w:t>
-      </w:r>
-    </w:p>
-    <w:p>
-      <w:pPr>
-        <w:spacing w:after="0" w:line="240" w:lineRule="auto"/>
-        <w:jc w:val="both"/>
-        <w:rPr>
-          <w:rFonts w:asciiTheme="minorHAnsi" w:hAnsiTheme="minorHAnsi" w:cstheme="minorHAnsi"/>
-        </w:rPr>
-      </w:pPr>
-    </w:p>
-    <w:p>
-      <w:pPr>
-        <w:spacing w:after="0" w:line="240" w:lineRule="auto"/>
-        <w:jc w:val="both"/>
-        <w:rPr>
-          <w:rFonts w:asciiTheme="minorHAnsi" w:hAnsiTheme="minorHAnsi" w:cstheme="minorHAnsi"/>
-          <w:b/>
-          <w:bCs/>
-        </w:rPr>
-      </w:pPr>
-    </w:p>
-    <w:p>
-      <w:pPr>
-        <w:spacing w:after="0" w:line="240" w:lineRule="auto"/>
-        <w:jc w:val="both"/>
-        <w:rPr>
-          <w:rFonts w:asciiTheme="minorHAnsi" w:hAnsiTheme="minorHAnsi" w:cstheme="minorHAnsi"/>
-        </w:rPr>
-      </w:pPr>
-      <w:r>
-        <w:rPr>
-          <w:rFonts w:asciiTheme="minorHAnsi" w:hAnsiTheme="minorHAnsi" w:cstheme="minorHAnsi"/>
-          <w:b/>
-          <w:bCs/>
-        </w:rPr>
-        <w:t>General</w:t>
-      </w:r>
-      <w:r>
-        <w:rPr>
-          <w:rFonts w:asciiTheme="minorHAnsi" w:hAnsiTheme="minorHAnsi" w:cstheme="minorHAnsi"/>
-        </w:rPr>
-        <w:t xml:space="preserve"> </w:t>
-      </w:r>
-    </w:p>
-    <w:p>
-      <w:pPr>
-        <w:spacing w:after="0" w:line="240" w:lineRule="auto"/>
-        <w:jc w:val="both"/>
-        <w:rPr>
-          <w:rFonts w:asciiTheme="minorHAnsi" w:hAnsiTheme="minorHAnsi" w:cstheme="minorHAnsi"/>
-        </w:rPr>
-      </w:pPr>
-    </w:p>
-    <w:p>
-      <w:pPr>
-        <w:spacing w:after="0" w:line="240" w:lineRule="auto"/>
-        <w:jc w:val="both"/>
-        <w:rPr>
-          <w:rFonts w:asciiTheme="minorHAnsi" w:hAnsiTheme="minorHAnsi" w:cstheme="minorHAnsi"/>
-        </w:rPr>
-      </w:pPr>
-      <w:r>
-        <w:rPr>
-          <w:rFonts w:asciiTheme="minorHAnsi" w:hAnsiTheme="minorHAnsi" w:cstheme="minorHAnsi"/>
-        </w:rPr>
         <w:t>CONEXIÓN EVENTOS Y SERVICIOS S.A.S Y WPLAY.CO</w:t>
       </w:r>
       <w:r>
         <w:rPr>
           <w:rFonts w:asciiTheme="minorHAnsi" w:hAnsiTheme="minorHAnsi" w:cstheme="minorHAnsi"/>
         </w:rPr>
-        <w:t xml:space="preserve"> se reserva</w:t>
+        <w:t xml:space="preserve"> puede</w:t>
       </w:r>
       <w:r>
         <w:rPr>
@@ -5531,123 +6729,6 @@
         <w:rPr>
           <w:rFonts w:asciiTheme="minorHAnsi" w:hAnsiTheme="minorHAnsi" w:cstheme="minorHAnsi"/>
         </w:rPr>
-        <w:t xml:space="preserve"> el derecho de cambiar estas Condiciones y de hacer y publicar interpretaciones de estas condiciones sin previo aviso. </w:t>
-      </w:r>
-    </w:p>
-    <w:p>
-      <w:pPr>
-        <w:spacing w:after="0" w:line="240" w:lineRule="auto"/>
-        <w:jc w:val="both"/>
-        <w:rPr>
-          <w:rFonts w:asciiTheme="minorHAnsi" w:hAnsiTheme="minorHAnsi" w:cstheme="minorHAnsi"/>
-        </w:rPr>
-      </w:pPr>
-    </w:p>
-    <w:p>
-      <w:pPr>
-        <w:spacing w:after="0" w:line="240" w:lineRule="auto"/>
-        <w:jc w:val="both"/>
-        <w:rPr>
-          <w:rFonts w:asciiTheme="minorHAnsi" w:hAnsiTheme="minorHAnsi" w:cstheme="minorHAnsi"/>
-        </w:rPr>
-      </w:pPr>
-      <w:r>
-        <w:rPr>
-          <w:rFonts w:asciiTheme="minorHAnsi" w:hAnsiTheme="minorHAnsi" w:cstheme="minorHAnsi"/>
-        </w:rPr>
-        <w:t>Se considerará que un participante ha tomado nota de dichas modificaciones e interpretaciones cuando las mismas han sido publicadas en el sitio Web y se considerará que dichas modificaciones o interpretaciones han sido aceptadas en virtud que el/</w:t>
-      </w:r>
-      <w:r>
-        <w:rPr>
-          <w:rFonts w:asciiTheme="minorHAnsi" w:hAnsiTheme="minorHAnsi" w:cstheme="minorHAnsi"/>
-        </w:rPr>
-        <w:t>ella ha</w:t>
-      </w:r>
-      <w:r>
-        <w:rPr>
-          <w:rFonts w:asciiTheme="minorHAnsi" w:hAnsiTheme="minorHAnsi" w:cstheme="minorHAnsi"/>
-        </w:rPr>
-        <w:t xml:space="preserve"> continuado participando en el </w:t>
-      </w:r>
-      <w:r>
-        <w:rPr>
-          <w:rFonts w:asciiTheme="minorHAnsi" w:hAnsiTheme="minorHAnsi" w:cstheme="minorHAnsi"/>
-        </w:rPr>
-        <w:t>torneo</w:t>
-      </w:r>
-      <w:r>
-        <w:rPr>
-          <w:rFonts w:asciiTheme="minorHAnsi" w:hAnsiTheme="minorHAnsi" w:cstheme="minorHAnsi"/>
-        </w:rPr>
-        <w:t xml:space="preserve">. Si un participante no desease continuar participando en el </w:t>
-      </w:r>
-      <w:r>
-        <w:rPr>
-          <w:rFonts w:asciiTheme="minorHAnsi" w:hAnsiTheme="minorHAnsi" w:cstheme="minorHAnsi"/>
-        </w:rPr>
-        <w:t>torneo</w:t>
-      </w:r>
-      <w:r>
-        <w:rPr>
-          <w:rFonts w:asciiTheme="minorHAnsi" w:hAnsiTheme="minorHAnsi" w:cstheme="minorHAnsi"/>
-        </w:rPr>
-        <w:t xml:space="preserve"> como consecuencia de los Términos y Condiciones vigentes tal como han sido modificados o interpretados puede concluir su participación en el </w:t>
-      </w:r>
-      <w:r>
-        <w:rPr>
-          <w:rFonts w:asciiTheme="minorHAnsi" w:hAnsiTheme="minorHAnsi" w:cstheme="minorHAnsi"/>
-        </w:rPr>
-        <w:t>torneo</w:t>
-      </w:r>
-      <w:r>
-        <w:rPr>
-          <w:rFonts w:asciiTheme="minorHAnsi" w:hAnsiTheme="minorHAnsi" w:cstheme="minorHAnsi"/>
-        </w:rPr>
-        <w:t xml:space="preserve"> mediante notificación escrita a </w:t>
-      </w:r>
-      <w:r>
-        <w:rPr>
-          <w:rFonts w:asciiTheme="minorHAnsi" w:hAnsiTheme="minorHAnsi" w:cstheme="minorHAnsi"/>
-        </w:rPr>
-        <w:t>CONEXIÓN EVENTOS Y SERVICIOS S.A.S Y WPLAY.CO</w:t>
-      </w:r>
-      <w:r>
-        <w:rPr>
-          <w:rFonts w:asciiTheme="minorHAnsi" w:hAnsiTheme="minorHAnsi" w:cstheme="minorHAnsi"/>
-        </w:rPr>
-        <w:t xml:space="preserve">. </w:t>
-      </w:r>
-    </w:p>
-    <w:p>
-      <w:pPr>
-        <w:spacing w:after="0" w:line="240" w:lineRule="auto"/>
-        <w:jc w:val="both"/>
-        <w:rPr>
-          <w:rFonts w:asciiTheme="minorHAnsi" w:hAnsiTheme="minorHAnsi" w:cstheme="minorHAnsi"/>
-        </w:rPr>
-      </w:pPr>
-      <w:r>
-        <w:rPr>
-          <w:rFonts w:asciiTheme="minorHAnsi" w:hAnsiTheme="minorHAnsi" w:cstheme="minorHAnsi"/>
-        </w:rPr>
-        <w:t>CONEXIÓN EVENTOS Y SERVICIOS S.A.S Y WPLAY.CO</w:t>
-      </w:r>
-      <w:r>
-        <w:rPr>
-          <w:rFonts w:asciiTheme="minorHAnsi" w:hAnsiTheme="minorHAnsi" w:cstheme="minorHAnsi"/>
-        </w:rPr>
-        <w:t xml:space="preserve"> puede</w:t>
-      </w:r>
-      <w:r>
-        <w:rPr>
-          <w:rFonts w:asciiTheme="minorHAnsi" w:hAnsiTheme="minorHAnsi" w:cstheme="minorHAnsi"/>
-        </w:rPr>
-        <w:t>n</w:t>
-      </w:r>
-      <w:r>
-        <w:rPr>
-          <w:rFonts w:asciiTheme="minorHAnsi" w:hAnsiTheme="minorHAnsi" w:cstheme="minorHAnsi"/>
-        </w:rPr>
         <w:t xml:space="preserve"> a su absoluta discreción extender cualquier límite de tiempo o renunciar a cualquiera de estos términos y condiciones </w:t>
       </w:r>
       <w:r>
@@ -5664,8 +6745,8 @@
       </w:r>
     </w:p>
     <w:sectPr>
-      <w:headerReference w:type="default" r:id="rId9"/>
-      <w:footerReference w:type="default" r:id="rId10"/>
+      <w:headerReference w:type="default" r:id="rId10"/>
+      <w:footerReference w:type="default" r:id="rId11"/>
       <w:pgSz w:w="12240" w:h="15840"/>
       <w:pgMar w:top="1418" w:right="1134" w:bottom="1134" w:left="1134" w:header="720" w:footer="720" w:gutter="0"/>
       <w:cols w:space="720"/>
@@ -5729,10 +6810,9 @@
         </w:r>
         <w:r>
           <w:rPr>
-            <w:noProof/>
             <w:lang w:val="es-ES"/>
           </w:rPr>
-          <w:t>1</w:t>
+          <w:t>2</w:t>
         </w:r>
         <w:r>
           <w:fldChar w:fldCharType="end"/>
@@ -5792,7 +6872,6 @@
     <w:r>
       <w:rPr>
         <w:noProof/>
-        <w:lang w:val="es-ES" w:eastAsia="es-ES"/>
       </w:rPr>
       <w:drawing>
         <wp:inline distT="0" distB="0" distL="0" distR="0" wp14:anchorId="2162DB45" wp14:editId="68829738">
@@ -5835,8 +6914,8 @@
                     <a:noFill/>
                   </a:ln>
                   <a:extLst>
-                    <a:ext uri="{53640926-AAD7-44d8-BBD7-CCE9431645EC}">
-                      <a14:shadowObscured xmlns:a14="http://schemas.microsoft.com/office/drawing/2010/main" xmlns:w="http://schemas.openxmlformats.org/wordprocessingml/2006/main" xmlns:w10="urn:schemas-microsoft-com:office:word" xmlns:v="urn:schemas-microsoft-com:vml" xmlns:o="urn:schemas-microsoft-com:office:office" xmlns:mv="urn:schemas-microsoft-com:mac:vml" xmlns:mo="http://schemas.microsoft.com/office/mac/office/2008/main" xmlns=""/>
+                    <a:ext uri="{53640926-AAD7-44D8-BBD7-CCE9431645EC}">
+                      <a14:shadowObscured xmlns:a14="http://schemas.microsoft.com/office/drawing/2010/main"/>
                     </a:ext>
                   </a:extLst>
                 </pic:spPr>
@@ -8945,6 +10024,119 @@
       </w:pPr>
       <w:rPr>
         <w:rFonts w:ascii="Symbol" w:hAnsi="Symbol" w:hint="default"/>
+      </w:rPr>
+    </w:lvl>
+    <w:lvl w:ilvl="1" w:tplc="240A0003" w:tentative="1">
+      <w:start w:val="1"/>
+      <w:numFmt w:val="bullet"/>
+      <w:lvlText w:val="o"/>
+      <w:lvlJc w:val="left"/>
+      <w:pPr>
+        <w:ind w:left="1440" w:hanging="360"/>
+      </w:pPr>
+      <w:rPr>
+        <w:rFonts w:ascii="Courier New" w:hAnsi="Courier New" w:cs="Courier New" w:hint="default"/>
+      </w:rPr>
+    </w:lvl>
+    <w:lvl w:ilvl="2" w:tplc="240A0005" w:tentative="1">
+      <w:start w:val="1"/>
+      <w:numFmt w:val="bullet"/>
+      <w:lvlText w:val=""/>
+      <w:lvlJc w:val="left"/>
+      <w:pPr>
+        <w:ind w:left="2160" w:hanging="360"/>
+      </w:pPr>
+      <w:rPr>
+        <w:rFonts w:ascii="Wingdings" w:hAnsi="Wingdings" w:hint="default"/>
+      </w:rPr>
+    </w:lvl>
+    <w:lvl w:ilvl="3" w:tplc="240A0001" w:tentative="1">
+      <w:start w:val="1"/>
+      <w:numFmt w:val="bullet"/>
+      <w:lvlText w:val=""/>
+      <w:lvlJc w:val="left"/>
+      <w:pPr>
+        <w:ind w:left="2880" w:hanging="360"/>
+      </w:pPr>
+      <w:rPr>
+        <w:rFonts w:ascii="Symbol" w:hAnsi="Symbol" w:hint="default"/>
+      </w:rPr>
+    </w:lvl>
+    <w:lvl w:ilvl="4" w:tplc="240A0003" w:tentative="1">
+      <w:start w:val="1"/>
+      <w:numFmt w:val="bullet"/>
+      <w:lvlText w:val="o"/>
+      <w:lvlJc w:val="left"/>
+      <w:pPr>
+        <w:ind w:left="3600" w:hanging="360"/>
+      </w:pPr>
+      <w:rPr>
+        <w:rFonts w:ascii="Courier New" w:hAnsi="Courier New" w:cs="Courier New" w:hint="default"/>
+      </w:rPr>
+    </w:lvl>
+    <w:lvl w:ilvl="5" w:tplc="240A0005" w:tentative="1">
+      <w:start w:val="1"/>
+      <w:numFmt w:val="bullet"/>
+      <w:lvlText w:val=""/>
+      <w:lvlJc w:val="left"/>
+      <w:pPr>
+        <w:ind w:left="4320" w:hanging="360"/>
+      </w:pPr>
+      <w:rPr>
+        <w:rFonts w:ascii="Wingdings" w:hAnsi="Wingdings" w:hint="default"/>
+      </w:rPr>
+    </w:lvl>
+    <w:lvl w:ilvl="6" w:tplc="240A0001" w:tentative="1">
+      <w:start w:val="1"/>
+      <w:numFmt w:val="bullet"/>
+      <w:lvlText w:val=""/>
+      <w:lvlJc w:val="left"/>
+      <w:pPr>
+        <w:ind w:left="5040" w:hanging="360"/>
+      </w:pPr>
+      <w:rPr>
+        <w:rFonts w:ascii="Symbol" w:hAnsi="Symbol" w:hint="default"/>
+      </w:rPr>
+    </w:lvl>
+    <w:lvl w:ilvl="7" w:tplc="240A0003" w:tentative="1">
+      <w:start w:val="1"/>
+      <w:numFmt w:val="bullet"/>
+      <w:lvlText w:val="o"/>
+      <w:lvlJc w:val="left"/>
+      <w:pPr>
+        <w:ind w:left="5760" w:hanging="360"/>
+      </w:pPr>
+      <w:rPr>
+        <w:rFonts w:ascii="Courier New" w:hAnsi="Courier New" w:cs="Courier New" w:hint="default"/>
+      </w:rPr>
+    </w:lvl>
+    <w:lvl w:ilvl="8" w:tplc="240A0005" w:tentative="1">
+      <w:start w:val="1"/>
+      <w:numFmt w:val="bullet"/>
+      <w:lvlText w:val=""/>
+      <w:lvlJc w:val="left"/>
+      <w:pPr>
+        <w:ind w:left="6480" w:hanging="360"/>
+      </w:pPr>
+      <w:rPr>
+        <w:rFonts w:ascii="Wingdings" w:hAnsi="Wingdings" w:hint="default"/>
+      </w:rPr>
+    </w:lvl>
+  </w:abstractNum>
+  <w:abstractNum w:abstractNumId="30" w15:restartNumberingAfterBreak="0">
+    <w:nsid w:val="7BF7139A"/>
+    <w:multiLevelType w:val="hybridMultilevel"/>
+    <w:tmpl w:val="5FD834CE"/>
+    <w:lvl w:ilvl="0" w:tplc="240A000B">
+      <w:start w:val="1"/>
+      <w:numFmt w:val="bullet"/>
+      <w:lvlText w:val=""/>
+      <w:lvlJc w:val="left"/>
+      <w:pPr>
+        <w:ind w:left="720" w:hanging="360"/>
+      </w:pPr>
+      <w:rPr>
+        <w:rFonts w:ascii="Wingdings" w:hAnsi="Wingdings" w:hint="default"/>
       </w:rPr>
     </w:lvl>
     <w:lvl w:ilvl="1" w:tplc="240A0003" w:tentative="1">
@@ -9191,6 +10383,9 @@
   </w:num>
   <w:num w:numId="32">
     <w:abstractNumId w:val="9"/>
+  </w:num>
+  <w:num w:numId="33">
+    <w:abstractNumId w:val="30"/>
   </w:num>
 </w:numbering>
 </file>
@@ -9474,11 +10669,15 @@
     <w:lsdException w:name="Book Title" w:uiPriority="33" w:qFormat="1"/>
     <w:lsdException w:name="Bibliography" w:semiHidden="1" w:uiPriority="37" w:unhideWhenUsed="1"/>
     <w:lsdException w:name="TOC Heading" w:semiHidden="1" w:uiPriority="39" w:unhideWhenUsed="1" w:qFormat="1"/>
-    <w:lsdException w:name="Plain Table 5" w:semiHidden="1" w:unhideWhenUsed="1"/>
-    <w:lsdException w:name="Grid Table Light" w:semiHidden="1" w:unhideWhenUsed="1"/>
-    <w:lsdException w:name="Grid Table 1 Light" w:semiHidden="1" w:unhideWhenUsed="1"/>
-    <w:lsdException w:name="Grid Table 2" w:semiHidden="1" w:unhideWhenUsed="1"/>
-    <w:lsdException w:name="Grid Table 3" w:semiHidden="1" w:unhideWhenUsed="1"/>
+    <w:lsdException w:name="Plain Table 1" w:uiPriority="41"/>
+    <w:lsdException w:name="Plain Table 2" w:uiPriority="42"/>
+    <w:lsdException w:name="Plain Table 3" w:uiPriority="43"/>
+    <w:lsdException w:name="Plain Table 4" w:uiPriority="44"/>
+    <w:lsdException w:name="Plain Table 5" w:uiPriority="45"/>
+    <w:lsdException w:name="Grid Table Light" w:uiPriority="40"/>
+    <w:lsdException w:name="Grid Table 1 Light" w:uiPriority="46"/>
+    <w:lsdException w:name="Grid Table 2" w:uiPriority="47"/>
+    <w:lsdException w:name="Grid Table 3" w:uiPriority="48"/>
     <w:lsdException w:name="Grid Table 4" w:uiPriority="49"/>
     <w:lsdException w:name="Grid Table 5 Dark" w:uiPriority="50"/>
     <w:lsdException w:name="Grid Table 6 Colorful" w:uiPriority="51"/>
@@ -9888,6 +11087,18 @@
       <w:lang w:val="es-CO"/>
     </w:rPr>
   </w:style>
+  <w:style w:type="character" w:styleId="Mencinsinresolver">
+    <w:name w:val="Unresolved Mention"/>
+    <w:basedOn w:val="Fuentedeprrafopredeter"/>
+    <w:uiPriority w:val="99"/>
+    <w:semiHidden/>
+    <w:unhideWhenUsed/>
+    <w:rsid w:val="000A78E6"/>
+    <w:rPr>
+      <w:color w:val="605E5C"/>
+      <w:shd w:val="clear" w:color="auto" w:fill="E1DFDD"/>
+    </w:rPr>
+  </w:style>
 </w:styles>
 </file>
 
@@ -10179,7 +11390,7 @@
 </file>
 
 <file path=customXml/itemProps1.xml><?xml version="1.0" encoding="utf-8"?>
-<ds:datastoreItem xmlns:ds="http://schemas.openxmlformats.org/officeDocument/2006/customXml" ds:itemID="{E76C9418-D804-4F8A-9531-B9C7C528BD08}">
+<ds:datastoreItem xmlns:ds="http://schemas.openxmlformats.org/officeDocument/2006/customXml" ds:itemID="{290B1036-BD34-4D58-8263-9A2EE6011DF3}">
   <ds:schemaRefs>
     <ds:schemaRef ds:uri="http://schemas.openxmlformats.org/officeDocument/2006/bibliography"/>
   </ds:schemaRefs>

</xml_diff>